<commit_message>
Major Updates - Added Players, Platforms and built a Game class
</commit_message>
<xml_diff>
--- a/Assignment/game.spec.2019.docx
+++ b/Assignment/game.spec.2019.docx
@@ -28,8 +28,6 @@
           <w:b/>
         </w:rPr>
       </w:pPr>
-      <w:bookmarkStart w:id="0" w:name="_GoBack"/>
-      <w:bookmarkEnd w:id="0"/>
       <w:r>
         <w:rPr>
           <w:rFonts w:ascii="Arial" w:hAnsi="Arial" w:cs="Arial"/>
@@ -275,6 +273,15 @@
                 <w:szCs w:val="20"/>
               </w:rPr>
             </w:pPr>
+            <w:r>
+              <w:rPr>
+                <w:rFonts w:ascii="Arial" w:hAnsi="Arial" w:cs="Arial"/>
+                <w:bCs/>
+                <w:sz w:val="20"/>
+                <w:szCs w:val="20"/>
+              </w:rPr>
+              <w:t>2D Platform Game</w:t>
+            </w:r>
           </w:p>
         </w:tc>
       </w:tr>
@@ -635,6 +642,150 @@
                 <w:szCs w:val="20"/>
               </w:rPr>
               <w:t>:</w:t>
+            </w:r>
+          </w:p>
+        </w:tc>
+        <w:tc>
+          <w:tcPr>
+            <w:tcW w:w="5490" w:type="dxa"/>
+          </w:tcPr>
+          <w:p>
+            <w:pPr>
+              <w:widowControl/>
+              <w:autoSpaceDE/>
+              <w:autoSpaceDN/>
+              <w:adjustRightInd/>
+              <w:spacing w:after="160" w:line="259" w:lineRule="auto"/>
+              <w:rPr>
+                <w:rFonts w:ascii="Arial" w:hAnsi="Arial" w:cs="Arial"/>
+                <w:bCs/>
+                <w:sz w:val="20"/>
+                <w:szCs w:val="20"/>
+              </w:rPr>
+            </w:pPr>
+            <w:r>
+              <w:rPr>
+                <w:rFonts w:ascii="Arial" w:hAnsi="Arial" w:cs="Arial"/>
+                <w:bCs/>
+                <w:sz w:val="20"/>
+                <w:szCs w:val="20"/>
+              </w:rPr>
+              <w:t>Sprite for player</w:t>
+            </w:r>
+          </w:p>
+        </w:tc>
+      </w:tr>
+      <w:tr>
+        <w:tc>
+          <w:tcPr>
+            <w:tcW w:w="9540" w:type="dxa"/>
+            <w:gridSpan w:val="2"/>
+            <w:shd w:val="clear" w:color="auto" w:fill="D9D9D9" w:themeFill="background1" w:themeFillShade="D9"/>
+          </w:tcPr>
+          <w:p>
+            <w:pPr>
+              <w:widowControl/>
+              <w:autoSpaceDE/>
+              <w:autoSpaceDN/>
+              <w:adjustRightInd/>
+              <w:spacing w:after="160" w:line="259" w:lineRule="auto"/>
+              <w:rPr>
+                <w:rFonts w:ascii="Arial" w:hAnsi="Arial" w:cs="Arial"/>
+                <w:b/>
+                <w:sz w:val="20"/>
+                <w:szCs w:val="20"/>
+              </w:rPr>
+            </w:pPr>
+            <w:r>
+              <w:rPr>
+                <w:rFonts w:ascii="Arial" w:hAnsi="Arial" w:cs="Arial"/>
+                <w:b/>
+                <w:sz w:val="20"/>
+                <w:szCs w:val="20"/>
+              </w:rPr>
+              <w:t>Game mechanics (30%)</w:t>
+            </w:r>
+          </w:p>
+        </w:tc>
+      </w:tr>
+      <w:tr>
+        <w:tc>
+          <w:tcPr>
+            <w:tcW w:w="4050" w:type="dxa"/>
+          </w:tcPr>
+          <w:p>
+            <w:pPr>
+              <w:widowControl/>
+              <w:autoSpaceDE/>
+              <w:autoSpaceDN/>
+              <w:adjustRightInd/>
+              <w:spacing w:after="160" w:line="259" w:lineRule="auto"/>
+              <w:rPr>
+                <w:rFonts w:ascii="Arial" w:hAnsi="Arial" w:cs="Arial"/>
+                <w:bCs/>
+                <w:sz w:val="20"/>
+                <w:szCs w:val="20"/>
+              </w:rPr>
+            </w:pPr>
+            <w:r>
+              <w:rPr>
+                <w:rFonts w:ascii="Arial" w:hAnsi="Arial" w:cs="Arial"/>
+                <w:bCs/>
+                <w:sz w:val="20"/>
+                <w:szCs w:val="20"/>
+              </w:rPr>
+              <w:t>Game rules / logics:</w:t>
+            </w:r>
+          </w:p>
+        </w:tc>
+        <w:tc>
+          <w:tcPr>
+            <w:tcW w:w="5490" w:type="dxa"/>
+          </w:tcPr>
+          <w:p>
+            <w:pPr>
+              <w:widowControl/>
+              <w:autoSpaceDE/>
+              <w:autoSpaceDN/>
+              <w:adjustRightInd/>
+              <w:spacing w:after="160" w:line="259" w:lineRule="auto"/>
+              <w:rPr>
+                <w:rFonts w:ascii="Arial" w:hAnsi="Arial" w:cs="Arial"/>
+                <w:bCs/>
+                <w:sz w:val="20"/>
+                <w:szCs w:val="20"/>
+              </w:rPr>
+            </w:pPr>
+          </w:p>
+        </w:tc>
+      </w:tr>
+      <w:tr>
+        <w:tc>
+          <w:tcPr>
+            <w:tcW w:w="4050" w:type="dxa"/>
+          </w:tcPr>
+          <w:p>
+            <w:pPr>
+              <w:widowControl/>
+              <w:autoSpaceDE/>
+              <w:autoSpaceDN/>
+              <w:adjustRightInd/>
+              <w:spacing w:after="160" w:line="259" w:lineRule="auto"/>
+              <w:rPr>
+                <w:rFonts w:ascii="Arial" w:hAnsi="Arial" w:cs="Arial"/>
+                <w:bCs/>
+                <w:sz w:val="20"/>
+                <w:szCs w:val="20"/>
+              </w:rPr>
+            </w:pPr>
+            <w:r>
+              <w:rPr>
+                <w:rFonts w:ascii="Arial" w:hAnsi="Arial" w:cs="Arial"/>
+                <w:bCs/>
+                <w:sz w:val="20"/>
+                <w:szCs w:val="20"/>
+              </w:rPr>
+              <w:t>Game challenges:</w:t>
             </w:r>
           </w:p>
         </w:tc>
@@ -687,7 +838,25 @@
                 <w:sz w:val="20"/>
                 <w:szCs w:val="20"/>
               </w:rPr>
-              <w:t>Game mechanics (30%)</w:t>
+              <w:t>Good use of game engine (</w:t>
+            </w:r>
+            <w:r>
+              <w:rPr>
+                <w:rFonts w:ascii="Arial" w:hAnsi="Arial" w:cs="Arial"/>
+                <w:b/>
+                <w:sz w:val="20"/>
+                <w:szCs w:val="20"/>
+              </w:rPr>
+              <w:t>15</w:t>
+            </w:r>
+            <w:r>
+              <w:rPr>
+                <w:rFonts w:ascii="Arial" w:hAnsi="Arial" w:cs="Arial"/>
+                <w:b/>
+                <w:sz w:val="20"/>
+                <w:szCs w:val="20"/>
+              </w:rPr>
+              <w:t>%)</w:t>
             </w:r>
           </w:p>
         </w:tc>
@@ -718,7 +887,7 @@
                 <w:sz w:val="20"/>
                 <w:szCs w:val="20"/>
               </w:rPr>
-              <w:t>Game rules / logics:</w:t>
+              <w:t>Choice (pyGame, Unity):</w:t>
             </w:r>
           </w:p>
         </w:tc>
@@ -769,7 +938,160 @@
                 <w:sz w:val="20"/>
                 <w:szCs w:val="20"/>
               </w:rPr>
-              <w:t>Game challenges:</w:t>
+              <w:t>User input (keyboard, mouse, joystick):</w:t>
+            </w:r>
+          </w:p>
+        </w:tc>
+        <w:tc>
+          <w:tcPr>
+            <w:tcW w:w="5490" w:type="dxa"/>
+          </w:tcPr>
+          <w:p>
+            <w:pPr>
+              <w:widowControl/>
+              <w:autoSpaceDE/>
+              <w:autoSpaceDN/>
+              <w:adjustRightInd/>
+              <w:spacing w:after="160" w:line="259" w:lineRule="auto"/>
+              <w:rPr>
+                <w:rFonts w:ascii="Arial" w:hAnsi="Arial" w:cs="Arial"/>
+                <w:bCs/>
+                <w:sz w:val="20"/>
+                <w:szCs w:val="20"/>
+              </w:rPr>
+            </w:pPr>
+          </w:p>
+        </w:tc>
+      </w:tr>
+      <w:tr>
+        <w:tc>
+          <w:tcPr>
+            <w:tcW w:w="4050" w:type="dxa"/>
+          </w:tcPr>
+          <w:p>
+            <w:pPr>
+              <w:widowControl/>
+              <w:autoSpaceDE/>
+              <w:autoSpaceDN/>
+              <w:adjustRightInd/>
+              <w:spacing w:after="160" w:line="259" w:lineRule="auto"/>
+              <w:rPr>
+                <w:rFonts w:ascii="Arial" w:hAnsi="Arial" w:cs="Arial"/>
+                <w:bCs/>
+                <w:sz w:val="20"/>
+                <w:szCs w:val="20"/>
+              </w:rPr>
+            </w:pPr>
+            <w:r>
+              <w:rPr>
+                <w:rFonts w:ascii="Arial" w:hAnsi="Arial" w:cs="Arial"/>
+                <w:bCs/>
+                <w:sz w:val="20"/>
+                <w:szCs w:val="20"/>
+              </w:rPr>
+              <w:t>Game object interaction (e.g., event triggering, collision detection):</w:t>
+            </w:r>
+          </w:p>
+        </w:tc>
+        <w:tc>
+          <w:tcPr>
+            <w:tcW w:w="5490" w:type="dxa"/>
+          </w:tcPr>
+          <w:p>
+            <w:pPr>
+              <w:widowControl/>
+              <w:autoSpaceDE/>
+              <w:autoSpaceDN/>
+              <w:adjustRightInd/>
+              <w:spacing w:after="160" w:line="259" w:lineRule="auto"/>
+              <w:rPr>
+                <w:rFonts w:ascii="Arial" w:hAnsi="Arial" w:cs="Arial"/>
+                <w:bCs/>
+                <w:sz w:val="20"/>
+                <w:szCs w:val="20"/>
+              </w:rPr>
+            </w:pPr>
+          </w:p>
+        </w:tc>
+      </w:tr>
+      <w:tr>
+        <w:tc>
+          <w:tcPr>
+            <w:tcW w:w="4050" w:type="dxa"/>
+          </w:tcPr>
+          <w:p>
+            <w:pPr>
+              <w:widowControl/>
+              <w:autoSpaceDE/>
+              <w:autoSpaceDN/>
+              <w:adjustRightInd/>
+              <w:spacing w:after="160" w:line="259" w:lineRule="auto"/>
+              <w:rPr>
+                <w:rFonts w:ascii="Arial" w:hAnsi="Arial" w:cs="Arial"/>
+                <w:bCs/>
+                <w:sz w:val="20"/>
+                <w:szCs w:val="20"/>
+              </w:rPr>
+            </w:pPr>
+            <w:r>
+              <w:rPr>
+                <w:rFonts w:ascii="Arial" w:hAnsi="Arial" w:cs="Arial"/>
+                <w:bCs/>
+                <w:sz w:val="20"/>
+                <w:szCs w:val="20"/>
+              </w:rPr>
+              <w:t>Incorporate multimedia content:</w:t>
+            </w:r>
+          </w:p>
+        </w:tc>
+        <w:tc>
+          <w:tcPr>
+            <w:tcW w:w="5490" w:type="dxa"/>
+          </w:tcPr>
+          <w:p>
+            <w:pPr>
+              <w:widowControl/>
+              <w:autoSpaceDE/>
+              <w:autoSpaceDN/>
+              <w:adjustRightInd/>
+              <w:spacing w:after="160" w:line="259" w:lineRule="auto"/>
+              <w:rPr>
+                <w:rFonts w:ascii="Arial" w:hAnsi="Arial" w:cs="Arial"/>
+                <w:bCs/>
+                <w:sz w:val="20"/>
+                <w:szCs w:val="20"/>
+              </w:rPr>
+            </w:pPr>
+          </w:p>
+        </w:tc>
+      </w:tr>
+      <w:tr>
+        <w:tc>
+          <w:tcPr>
+            <w:tcW w:w="4050" w:type="dxa"/>
+          </w:tcPr>
+          <w:p>
+            <w:pPr>
+              <w:widowControl/>
+              <w:autoSpaceDE/>
+              <w:autoSpaceDN/>
+              <w:adjustRightInd/>
+              <w:spacing w:after="160" w:line="259" w:lineRule="auto"/>
+              <w:rPr>
+                <w:rFonts w:ascii="Arial" w:hAnsi="Arial" w:cs="Arial"/>
+                <w:bCs/>
+                <w:sz w:val="20"/>
+                <w:szCs w:val="20"/>
+              </w:rPr>
+            </w:pPr>
+            <w:r>
+              <w:rPr>
+                <w:rFonts w:ascii="Arial" w:hAnsi="Arial" w:cs="Arial"/>
+                <w:bCs/>
+                <w:sz w:val="20"/>
+                <w:szCs w:val="20"/>
+              </w:rPr>
+              <w:t>Other features used (e.g., asset, incorporation of external libraries):</w:t>
             </w:r>
           </w:p>
         </w:tc>
@@ -822,7 +1144,7 @@
                 <w:sz w:val="20"/>
                 <w:szCs w:val="20"/>
               </w:rPr>
-              <w:t>Good use of game engine (</w:t>
+              <w:t>Demonstrate creativity (</w:t>
             </w:r>
             <w:r>
               <w:rPr>
@@ -871,27 +1193,7 @@
                 <w:sz w:val="20"/>
                 <w:szCs w:val="20"/>
               </w:rPr>
-              <w:t>Choice (</w:t>
-            </w:r>
-            <w:proofErr w:type="spellStart"/>
-            <w:r>
-              <w:rPr>
-                <w:rFonts w:ascii="Arial" w:hAnsi="Arial" w:cs="Arial"/>
-                <w:bCs/>
-                <w:sz w:val="20"/>
-                <w:szCs w:val="20"/>
-              </w:rPr>
-              <w:t>pyGame</w:t>
-            </w:r>
-            <w:proofErr w:type="spellEnd"/>
-            <w:r>
-              <w:rPr>
-                <w:rFonts w:ascii="Arial" w:hAnsi="Arial" w:cs="Arial"/>
-                <w:bCs/>
-                <w:sz w:val="20"/>
-                <w:szCs w:val="20"/>
-              </w:rPr>
-              <w:t>, Unity):</w:t>
+              <w:t>Game economy (e.g., support to game type, game feedback, game difficulty):</w:t>
             </w:r>
           </w:p>
         </w:tc>
@@ -942,7 +1244,7 @@
                 <w:sz w:val="20"/>
                 <w:szCs w:val="20"/>
               </w:rPr>
-              <w:t>User input (keyboard, mouse, joystick):</w:t>
+              <w:t>Advanced Interaction (e.g., game physics, object tracking, steering behaviour):</w:t>
             </w:r>
           </w:p>
         </w:tc>
@@ -964,159 +1266,17 @@
                 <w:szCs w:val="20"/>
               </w:rPr>
             </w:pPr>
-          </w:p>
-        </w:tc>
-      </w:tr>
-      <w:tr>
-        <w:tc>
-          <w:tcPr>
-            <w:tcW w:w="4050" w:type="dxa"/>
-          </w:tcPr>
-          <w:p>
-            <w:pPr>
-              <w:widowControl/>
-              <w:autoSpaceDE/>
-              <w:autoSpaceDN/>
-              <w:adjustRightInd/>
-              <w:spacing w:after="160" w:line="259" w:lineRule="auto"/>
-              <w:rPr>
-                <w:rFonts w:ascii="Arial" w:hAnsi="Arial" w:cs="Arial"/>
-                <w:bCs/>
-                <w:sz w:val="20"/>
-                <w:szCs w:val="20"/>
-              </w:rPr>
-            </w:pPr>
-            <w:r>
-              <w:rPr>
-                <w:rFonts w:ascii="Arial" w:hAnsi="Arial" w:cs="Arial"/>
-                <w:bCs/>
-                <w:sz w:val="20"/>
-                <w:szCs w:val="20"/>
-              </w:rPr>
-              <w:t>Game object interaction (e.g., event triggering, collision detection):</w:t>
-            </w:r>
-          </w:p>
-        </w:tc>
-        <w:tc>
-          <w:tcPr>
-            <w:tcW w:w="5490" w:type="dxa"/>
-          </w:tcPr>
-          <w:p>
-            <w:pPr>
-              <w:widowControl/>
-              <w:autoSpaceDE/>
-              <w:autoSpaceDN/>
-              <w:adjustRightInd/>
-              <w:spacing w:after="160" w:line="259" w:lineRule="auto"/>
-              <w:rPr>
-                <w:rFonts w:ascii="Arial" w:hAnsi="Arial" w:cs="Arial"/>
-                <w:bCs/>
-                <w:sz w:val="20"/>
-                <w:szCs w:val="20"/>
-              </w:rPr>
-            </w:pPr>
-          </w:p>
-        </w:tc>
-      </w:tr>
-      <w:tr>
-        <w:tc>
-          <w:tcPr>
-            <w:tcW w:w="4050" w:type="dxa"/>
-          </w:tcPr>
-          <w:p>
-            <w:pPr>
-              <w:widowControl/>
-              <w:autoSpaceDE/>
-              <w:autoSpaceDN/>
-              <w:adjustRightInd/>
-              <w:spacing w:after="160" w:line="259" w:lineRule="auto"/>
-              <w:rPr>
-                <w:rFonts w:ascii="Arial" w:hAnsi="Arial" w:cs="Arial"/>
-                <w:bCs/>
-                <w:sz w:val="20"/>
-                <w:szCs w:val="20"/>
-              </w:rPr>
-            </w:pPr>
-            <w:r>
-              <w:rPr>
-                <w:rFonts w:ascii="Arial" w:hAnsi="Arial" w:cs="Arial"/>
-                <w:bCs/>
-                <w:sz w:val="20"/>
-                <w:szCs w:val="20"/>
-              </w:rPr>
-              <w:t>Incorporate multimedia content:</w:t>
-            </w:r>
-          </w:p>
-        </w:tc>
-        <w:tc>
-          <w:tcPr>
-            <w:tcW w:w="5490" w:type="dxa"/>
-          </w:tcPr>
-          <w:p>
-            <w:pPr>
-              <w:widowControl/>
-              <w:autoSpaceDE/>
-              <w:autoSpaceDN/>
-              <w:adjustRightInd/>
-              <w:spacing w:after="160" w:line="259" w:lineRule="auto"/>
-              <w:rPr>
-                <w:rFonts w:ascii="Arial" w:hAnsi="Arial" w:cs="Arial"/>
-                <w:bCs/>
-                <w:sz w:val="20"/>
-                <w:szCs w:val="20"/>
-              </w:rPr>
-            </w:pPr>
-          </w:p>
-        </w:tc>
-      </w:tr>
-      <w:tr>
-        <w:tc>
-          <w:tcPr>
-            <w:tcW w:w="4050" w:type="dxa"/>
-          </w:tcPr>
-          <w:p>
-            <w:pPr>
-              <w:widowControl/>
-              <w:autoSpaceDE/>
-              <w:autoSpaceDN/>
-              <w:adjustRightInd/>
-              <w:spacing w:after="160" w:line="259" w:lineRule="auto"/>
-              <w:rPr>
-                <w:rFonts w:ascii="Arial" w:hAnsi="Arial" w:cs="Arial"/>
-                <w:bCs/>
-                <w:sz w:val="20"/>
-                <w:szCs w:val="20"/>
-              </w:rPr>
-            </w:pPr>
-            <w:r>
-              <w:rPr>
-                <w:rFonts w:ascii="Arial" w:hAnsi="Arial" w:cs="Arial"/>
-                <w:bCs/>
-                <w:sz w:val="20"/>
-                <w:szCs w:val="20"/>
-              </w:rPr>
-              <w:t>Other features used (e.g., asset, incorporation of external libraries):</w:t>
-            </w:r>
-          </w:p>
-        </w:tc>
-        <w:tc>
-          <w:tcPr>
-            <w:tcW w:w="5490" w:type="dxa"/>
-          </w:tcPr>
-          <w:p>
-            <w:pPr>
-              <w:widowControl/>
-              <w:autoSpaceDE/>
-              <w:autoSpaceDN/>
-              <w:adjustRightInd/>
-              <w:spacing w:after="160" w:line="259" w:lineRule="auto"/>
-              <w:rPr>
-                <w:rFonts w:ascii="Arial" w:hAnsi="Arial" w:cs="Arial"/>
-                <w:bCs/>
-                <w:sz w:val="20"/>
-                <w:szCs w:val="20"/>
-              </w:rPr>
-            </w:pPr>
+            <w:r>
+              <w:rPr>
+                <w:rFonts w:ascii="Arial" w:hAnsi="Arial" w:cs="Arial"/>
+                <w:bCs/>
+                <w:sz w:val="20"/>
+                <w:szCs w:val="20"/>
+              </w:rPr>
+              <w:t>Acceleration, velocity</w:t>
+            </w:r>
+            <w:bookmarkStart w:id="0" w:name="_GoBack"/>
+            <w:bookmarkEnd w:id="0"/>
           </w:p>
         </w:tc>
       </w:tr>
@@ -1148,7 +1308,7 @@
                 <w:sz w:val="20"/>
                 <w:szCs w:val="20"/>
               </w:rPr>
-              <w:t>Demonstrate creativity (</w:t>
+              <w:t xml:space="preserve">Game optimisation and </w:t>
             </w:r>
             <w:r>
               <w:rPr>
@@ -1157,7 +1317,7 @@
                 <w:sz w:val="20"/>
                 <w:szCs w:val="20"/>
               </w:rPr>
-              <w:t>15</w:t>
+              <w:t xml:space="preserve">configurability </w:t>
             </w:r>
             <w:r>
               <w:rPr>
@@ -1166,7 +1326,35 @@
                 <w:sz w:val="20"/>
                 <w:szCs w:val="20"/>
               </w:rPr>
-              <w:t>%)</w:t>
+              <w:t>(50%)</w:t>
+            </w:r>
+            <w:r>
+              <w:rPr>
+                <w:rFonts w:ascii="Arial" w:hAnsi="Arial" w:cs="Arial"/>
+                <w:b/>
+                <w:sz w:val="20"/>
+                <w:szCs w:val="20"/>
+              </w:rPr>
+              <w:t xml:space="preserve">  [</w:t>
+            </w:r>
+            <w:r>
+              <w:rPr>
+                <w:rFonts w:ascii="Arial" w:hAnsi="Arial" w:cs="Arial"/>
+                <w:b/>
+                <w:sz w:val="20"/>
+                <w:szCs w:val="20"/>
+                <w:u w:val="single"/>
+              </w:rPr>
+              <w:t>For Level 4 Students Only</w:t>
+            </w:r>
+            <w:r>
+              <w:rPr>
+                <w:rFonts w:ascii="Arial" w:hAnsi="Arial" w:cs="Arial"/>
+                <w:b/>
+                <w:sz w:val="20"/>
+                <w:szCs w:val="20"/>
+              </w:rPr>
+              <w:t>]</w:t>
             </w:r>
           </w:p>
         </w:tc>
@@ -1197,7 +1385,43 @@
                 <w:sz w:val="20"/>
                 <w:szCs w:val="20"/>
               </w:rPr>
-              <w:t>Game economy (e.g., support to game type, game feedback, game difficulty):</w:t>
+              <w:t>Include o</w:t>
+            </w:r>
+            <w:r>
+              <w:rPr>
+                <w:rFonts w:ascii="Arial" w:hAnsi="Arial" w:cs="Arial"/>
+                <w:bCs/>
+                <w:sz w:val="20"/>
+                <w:szCs w:val="20"/>
+              </w:rPr>
+              <w:t xml:space="preserve">ptimisation </w:t>
+            </w:r>
+            <w:r>
+              <w:rPr>
+                <w:rFonts w:ascii="Arial" w:hAnsi="Arial" w:cs="Arial"/>
+                <w:bCs/>
+                <w:sz w:val="20"/>
+                <w:szCs w:val="20"/>
+              </w:rPr>
+              <w:t>to enhance game performance</w:t>
+            </w:r>
+            <w:r>
+              <w:rPr>
+                <w:rFonts w:ascii="Arial" w:hAnsi="Arial" w:cs="Arial"/>
+                <w:bCs/>
+                <w:sz w:val="20"/>
+                <w:szCs w:val="20"/>
+              </w:rPr>
+              <w:t xml:space="preserve"> </w:t>
+            </w:r>
+            <w:r>
+              <w:rPr>
+                <w:rFonts w:ascii="Arial" w:hAnsi="Arial" w:cs="Arial"/>
+                <w:bCs/>
+                <w:sz w:val="20"/>
+                <w:szCs w:val="20"/>
+              </w:rPr>
+              <w:t>(e.g., game related functions, game scene and objects, interaction, rendering, media content):</w:t>
             </w:r>
           </w:p>
         </w:tc>
@@ -1248,27 +1472,43 @@
                 <w:sz w:val="20"/>
                 <w:szCs w:val="20"/>
               </w:rPr>
-              <w:t xml:space="preserve">Advanced Interaction (e.g., game physics, object tracking, steering </w:t>
-            </w:r>
-            <w:proofErr w:type="spellStart"/>
-            <w:r>
-              <w:rPr>
-                <w:rFonts w:ascii="Arial" w:hAnsi="Arial" w:cs="Arial"/>
-                <w:bCs/>
-                <w:sz w:val="20"/>
-                <w:szCs w:val="20"/>
-              </w:rPr>
-              <w:t>behaviour</w:t>
-            </w:r>
-            <w:proofErr w:type="spellEnd"/>
-            <w:r>
-              <w:rPr>
-                <w:rFonts w:ascii="Arial" w:hAnsi="Arial" w:cs="Arial"/>
-                <w:bCs/>
-                <w:sz w:val="20"/>
-                <w:szCs w:val="20"/>
-              </w:rPr>
-              <w:t>):</w:t>
+              <w:t xml:space="preserve">Make the game flexible </w:t>
+            </w:r>
+            <w:r>
+              <w:rPr>
+                <w:rFonts w:ascii="Arial" w:hAnsi="Arial" w:cs="Arial"/>
+                <w:bCs/>
+                <w:sz w:val="20"/>
+                <w:szCs w:val="20"/>
+              </w:rPr>
+              <w:t>to support</w:t>
+            </w:r>
+            <w:r>
+              <w:rPr>
+                <w:rFonts w:ascii="Arial" w:hAnsi="Arial" w:cs="Arial"/>
+                <w:bCs/>
+                <w:sz w:val="20"/>
+                <w:szCs w:val="20"/>
+              </w:rPr>
+              <w:t xml:space="preserve"> making changes </w:t>
+            </w:r>
+            <w:r>
+              <w:rPr>
+                <w:rFonts w:ascii="Arial" w:hAnsi="Arial" w:cs="Arial"/>
+                <w:bCs/>
+                <w:sz w:val="20"/>
+                <w:szCs w:val="20"/>
+              </w:rPr>
+              <w:t>(</w:t>
+            </w:r>
+            <w:r>
+              <w:rPr>
+                <w:rFonts w:ascii="Arial" w:hAnsi="Arial" w:cs="Arial"/>
+                <w:bCs/>
+                <w:sz w:val="20"/>
+                <w:szCs w:val="20"/>
+              </w:rPr>
+              <w:t>e.g., game scene and objects, game flow / progression):</w:t>
             </w:r>
           </w:p>
         </w:tc>
@@ -1293,311 +1533,34 @@
           </w:p>
         </w:tc>
       </w:tr>
-      <w:tr>
-        <w:tc>
-          <w:tcPr>
-            <w:tcW w:w="9540" w:type="dxa"/>
-            <w:gridSpan w:val="2"/>
-            <w:shd w:val="clear" w:color="auto" w:fill="D9D9D9" w:themeFill="background1" w:themeFillShade="D9"/>
-          </w:tcPr>
-          <w:p>
-            <w:pPr>
-              <w:widowControl/>
-              <w:autoSpaceDE/>
-              <w:autoSpaceDN/>
-              <w:adjustRightInd/>
-              <w:spacing w:after="160" w:line="259" w:lineRule="auto"/>
-              <w:rPr>
-                <w:rFonts w:ascii="Arial" w:hAnsi="Arial" w:cs="Arial"/>
-                <w:b/>
-                <w:sz w:val="20"/>
-                <w:szCs w:val="20"/>
-              </w:rPr>
-            </w:pPr>
-            <w:r>
-              <w:rPr>
-                <w:rFonts w:ascii="Arial" w:hAnsi="Arial" w:cs="Arial"/>
-                <w:b/>
-                <w:sz w:val="20"/>
-                <w:szCs w:val="20"/>
-              </w:rPr>
-              <w:t xml:space="preserve">Game </w:t>
-            </w:r>
-            <w:proofErr w:type="spellStart"/>
-            <w:r>
-              <w:rPr>
-                <w:rFonts w:ascii="Arial" w:hAnsi="Arial" w:cs="Arial"/>
-                <w:b/>
-                <w:sz w:val="20"/>
-                <w:szCs w:val="20"/>
-              </w:rPr>
-              <w:t>optimisation</w:t>
-            </w:r>
-            <w:proofErr w:type="spellEnd"/>
-            <w:r>
-              <w:rPr>
-                <w:rFonts w:ascii="Arial" w:hAnsi="Arial" w:cs="Arial"/>
-                <w:b/>
-                <w:sz w:val="20"/>
-                <w:szCs w:val="20"/>
-              </w:rPr>
-              <w:t xml:space="preserve"> and </w:t>
-            </w:r>
-            <w:r>
-              <w:rPr>
-                <w:rFonts w:ascii="Arial" w:hAnsi="Arial" w:cs="Arial"/>
-                <w:b/>
-                <w:sz w:val="20"/>
-                <w:szCs w:val="20"/>
-              </w:rPr>
-              <w:t xml:space="preserve">configurability </w:t>
-            </w:r>
-            <w:r>
-              <w:rPr>
-                <w:rFonts w:ascii="Arial" w:hAnsi="Arial" w:cs="Arial"/>
-                <w:b/>
-                <w:sz w:val="20"/>
-                <w:szCs w:val="20"/>
-              </w:rPr>
-              <w:t>(50</w:t>
-            </w:r>
-            <w:proofErr w:type="gramStart"/>
-            <w:r>
-              <w:rPr>
-                <w:rFonts w:ascii="Arial" w:hAnsi="Arial" w:cs="Arial"/>
-                <w:b/>
-                <w:sz w:val="20"/>
-                <w:szCs w:val="20"/>
-              </w:rPr>
-              <w:t>%)</w:t>
-            </w:r>
-            <w:r>
-              <w:rPr>
-                <w:rFonts w:ascii="Arial" w:hAnsi="Arial" w:cs="Arial"/>
-                <w:b/>
-                <w:sz w:val="20"/>
-                <w:szCs w:val="20"/>
-              </w:rPr>
-              <w:t xml:space="preserve">  [</w:t>
-            </w:r>
-            <w:proofErr w:type="gramEnd"/>
-            <w:r>
-              <w:rPr>
-                <w:rFonts w:ascii="Arial" w:hAnsi="Arial" w:cs="Arial"/>
-                <w:b/>
-                <w:sz w:val="20"/>
-                <w:szCs w:val="20"/>
-                <w:u w:val="single"/>
-              </w:rPr>
-              <w:t>For Level 4 Students Only</w:t>
-            </w:r>
-            <w:r>
-              <w:rPr>
-                <w:rFonts w:ascii="Arial" w:hAnsi="Arial" w:cs="Arial"/>
-                <w:b/>
-                <w:sz w:val="20"/>
-                <w:szCs w:val="20"/>
-              </w:rPr>
-              <w:t>]</w:t>
-            </w:r>
-          </w:p>
-        </w:tc>
-      </w:tr>
-      <w:tr>
-        <w:tc>
-          <w:tcPr>
-            <w:tcW w:w="4050" w:type="dxa"/>
-          </w:tcPr>
-          <w:p>
-            <w:pPr>
-              <w:widowControl/>
-              <w:autoSpaceDE/>
-              <w:autoSpaceDN/>
-              <w:adjustRightInd/>
-              <w:spacing w:after="160" w:line="259" w:lineRule="auto"/>
-              <w:rPr>
-                <w:rFonts w:ascii="Arial" w:hAnsi="Arial" w:cs="Arial"/>
-                <w:bCs/>
-                <w:sz w:val="20"/>
-                <w:szCs w:val="20"/>
-              </w:rPr>
-            </w:pPr>
-            <w:r>
-              <w:rPr>
-                <w:rFonts w:ascii="Arial" w:hAnsi="Arial" w:cs="Arial"/>
-                <w:bCs/>
-                <w:sz w:val="20"/>
-                <w:szCs w:val="20"/>
-              </w:rPr>
-              <w:t xml:space="preserve">Include </w:t>
-            </w:r>
-            <w:proofErr w:type="spellStart"/>
-            <w:r>
-              <w:rPr>
-                <w:rFonts w:ascii="Arial" w:hAnsi="Arial" w:cs="Arial"/>
-                <w:bCs/>
-                <w:sz w:val="20"/>
-                <w:szCs w:val="20"/>
-              </w:rPr>
-              <w:t>o</w:t>
-            </w:r>
-            <w:r>
-              <w:rPr>
-                <w:rFonts w:ascii="Arial" w:hAnsi="Arial" w:cs="Arial"/>
-                <w:bCs/>
-                <w:sz w:val="20"/>
-                <w:szCs w:val="20"/>
-              </w:rPr>
-              <w:t>ptimisation</w:t>
-            </w:r>
-            <w:proofErr w:type="spellEnd"/>
-            <w:r>
-              <w:rPr>
-                <w:rFonts w:ascii="Arial" w:hAnsi="Arial" w:cs="Arial"/>
-                <w:bCs/>
-                <w:sz w:val="20"/>
-                <w:szCs w:val="20"/>
-              </w:rPr>
-              <w:t xml:space="preserve"> </w:t>
-            </w:r>
-            <w:r>
-              <w:rPr>
-                <w:rFonts w:ascii="Arial" w:hAnsi="Arial" w:cs="Arial"/>
-                <w:bCs/>
-                <w:sz w:val="20"/>
-                <w:szCs w:val="20"/>
-              </w:rPr>
-              <w:t>to enhance game performance</w:t>
-            </w:r>
-            <w:r>
-              <w:rPr>
-                <w:rFonts w:ascii="Arial" w:hAnsi="Arial" w:cs="Arial"/>
-                <w:bCs/>
-                <w:sz w:val="20"/>
-                <w:szCs w:val="20"/>
-              </w:rPr>
-              <w:t xml:space="preserve"> </w:t>
-            </w:r>
-            <w:r>
-              <w:rPr>
-                <w:rFonts w:ascii="Arial" w:hAnsi="Arial" w:cs="Arial"/>
-                <w:bCs/>
-                <w:sz w:val="20"/>
-                <w:szCs w:val="20"/>
-              </w:rPr>
-              <w:t>(e.g., game related functions, game scene and objects, interaction, rendering, media content):</w:t>
-            </w:r>
-          </w:p>
-        </w:tc>
-        <w:tc>
-          <w:tcPr>
-            <w:tcW w:w="5490" w:type="dxa"/>
-          </w:tcPr>
-          <w:p>
-            <w:pPr>
-              <w:widowControl/>
-              <w:autoSpaceDE/>
-              <w:autoSpaceDN/>
-              <w:adjustRightInd/>
-              <w:spacing w:after="160" w:line="259" w:lineRule="auto"/>
-              <w:rPr>
-                <w:rFonts w:ascii="Arial" w:hAnsi="Arial" w:cs="Arial"/>
-                <w:bCs/>
-                <w:sz w:val="20"/>
-                <w:szCs w:val="20"/>
-              </w:rPr>
-            </w:pPr>
-          </w:p>
-        </w:tc>
-      </w:tr>
-      <w:tr>
-        <w:tc>
-          <w:tcPr>
-            <w:tcW w:w="4050" w:type="dxa"/>
-          </w:tcPr>
-          <w:p>
-            <w:pPr>
-              <w:widowControl/>
-              <w:autoSpaceDE/>
-              <w:autoSpaceDN/>
-              <w:adjustRightInd/>
-              <w:spacing w:after="160" w:line="259" w:lineRule="auto"/>
-              <w:rPr>
-                <w:rFonts w:ascii="Arial" w:hAnsi="Arial" w:cs="Arial"/>
-                <w:bCs/>
-                <w:sz w:val="20"/>
-                <w:szCs w:val="20"/>
-              </w:rPr>
-            </w:pPr>
-            <w:r>
-              <w:rPr>
-                <w:rFonts w:ascii="Arial" w:hAnsi="Arial" w:cs="Arial"/>
-                <w:bCs/>
-                <w:sz w:val="20"/>
-                <w:szCs w:val="20"/>
-              </w:rPr>
-              <w:t xml:space="preserve">Make the game flexible </w:t>
-            </w:r>
-            <w:r>
-              <w:rPr>
-                <w:rFonts w:ascii="Arial" w:hAnsi="Arial" w:cs="Arial"/>
-                <w:bCs/>
-                <w:sz w:val="20"/>
-                <w:szCs w:val="20"/>
-              </w:rPr>
-              <w:t>to support</w:t>
-            </w:r>
-            <w:r>
-              <w:rPr>
-                <w:rFonts w:ascii="Arial" w:hAnsi="Arial" w:cs="Arial"/>
-                <w:bCs/>
-                <w:sz w:val="20"/>
-                <w:szCs w:val="20"/>
-              </w:rPr>
-              <w:t xml:space="preserve"> making changes </w:t>
-            </w:r>
-            <w:r>
-              <w:rPr>
-                <w:rFonts w:ascii="Arial" w:hAnsi="Arial" w:cs="Arial"/>
-                <w:bCs/>
-                <w:sz w:val="20"/>
-                <w:szCs w:val="20"/>
-              </w:rPr>
-              <w:t>(</w:t>
-            </w:r>
-            <w:r>
-              <w:rPr>
-                <w:rFonts w:ascii="Arial" w:hAnsi="Arial" w:cs="Arial"/>
-                <w:bCs/>
-                <w:sz w:val="20"/>
-                <w:szCs w:val="20"/>
-              </w:rPr>
-              <w:t>e.g., game scene and objects, game flow / progression):</w:t>
-            </w:r>
-          </w:p>
-        </w:tc>
-        <w:tc>
-          <w:tcPr>
-            <w:tcW w:w="5490" w:type="dxa"/>
-          </w:tcPr>
-          <w:p>
-            <w:pPr>
-              <w:widowControl/>
-              <w:autoSpaceDE/>
-              <w:autoSpaceDN/>
-              <w:adjustRightInd/>
-              <w:spacing w:after="160" w:line="259" w:lineRule="auto"/>
-              <w:rPr>
-                <w:rFonts w:ascii="Arial" w:hAnsi="Arial" w:cs="Arial"/>
-                <w:bCs/>
-                <w:sz w:val="20"/>
-                <w:szCs w:val="20"/>
-              </w:rPr>
-            </w:pPr>
-          </w:p>
-        </w:tc>
-      </w:tr>
     </w:tbl>
+    <w:p>
+      <w:pPr>
+        <w:widowControl/>
+        <w:autoSpaceDE/>
+        <w:autoSpaceDN/>
+        <w:adjustRightInd/>
+        <w:spacing w:after="160" w:line="259" w:lineRule="auto"/>
+        <w:rPr>
+          <w:rFonts w:ascii="Arial" w:hAnsi="Arial" w:cs="Arial"/>
+          <w:b/>
+          <w:sz w:val="20"/>
+          <w:szCs w:val="20"/>
+          <w:u w:val="single"/>
+        </w:rPr>
+      </w:pPr>
+      <w:r>
+        <w:rPr>
+          <w:rFonts w:ascii="Arial" w:hAnsi="Arial" w:cs="Arial"/>
+          <w:b/>
+          <w:sz w:val="20"/>
+          <w:szCs w:val="20"/>
+          <w:u w:val="single"/>
+        </w:rPr>
+        <w:lastRenderedPageBreak/>
+        <w:t>What is expected for the above</w:t>
+      </w:r>
+    </w:p>
     <w:p>
       <w:pPr>
         <w:widowControl/>
@@ -1610,6 +1573,390 @@
           <w:b/>
         </w:rPr>
       </w:pPr>
+      <w:r>
+        <w:rPr>
+          <w:rFonts w:ascii="Arial" w:hAnsi="Arial" w:cs="Arial"/>
+          <w:b/>
+          <w:sz w:val="20"/>
+          <w:szCs w:val="20"/>
+        </w:rPr>
+        <w:t>Game design (10%)</w:t>
+      </w:r>
+    </w:p>
+    <w:p>
+      <w:pPr>
+        <w:widowControl/>
+        <w:autoSpaceDE/>
+        <w:autoSpaceDN/>
+        <w:adjustRightInd/>
+        <w:spacing w:after="160" w:line="259" w:lineRule="auto"/>
+        <w:rPr>
+          <w:rFonts w:ascii="Arial" w:hAnsi="Arial" w:cs="Arial"/>
+          <w:bCs/>
+          <w:sz w:val="20"/>
+          <w:szCs w:val="20"/>
+        </w:rPr>
+      </w:pPr>
+      <w:r>
+        <w:rPr>
+          <w:rFonts w:ascii="Arial" w:hAnsi="Arial" w:cs="Arial"/>
+          <w:b/>
+          <w:sz w:val="20"/>
+          <w:szCs w:val="20"/>
+        </w:rPr>
+        <w:t>Goals</w:t>
+      </w:r>
+      <w:r>
+        <w:rPr>
+          <w:rFonts w:ascii="Arial" w:hAnsi="Arial" w:cs="Arial"/>
+          <w:bCs/>
+          <w:sz w:val="20"/>
+          <w:szCs w:val="20"/>
+        </w:rPr>
+        <w:t>: Determine a set of goals</w:t>
+      </w:r>
+    </w:p>
+    <w:p>
+      <w:pPr>
+        <w:widowControl/>
+        <w:autoSpaceDE/>
+        <w:autoSpaceDN/>
+        <w:adjustRightInd/>
+        <w:spacing w:after="160" w:line="259" w:lineRule="auto"/>
+        <w:rPr>
+          <w:rFonts w:ascii="Arial" w:hAnsi="Arial" w:cs="Arial"/>
+          <w:bCs/>
+          <w:sz w:val="20"/>
+          <w:szCs w:val="20"/>
+        </w:rPr>
+      </w:pPr>
+      <w:r>
+        <w:rPr>
+          <w:rFonts w:ascii="Arial" w:hAnsi="Arial" w:cs="Arial"/>
+          <w:b/>
+          <w:sz w:val="20"/>
+          <w:szCs w:val="20"/>
+        </w:rPr>
+        <w:t>Type</w:t>
+      </w:r>
+      <w:r>
+        <w:rPr>
+          <w:rFonts w:ascii="Arial" w:hAnsi="Arial" w:cs="Arial"/>
+          <w:bCs/>
+          <w:sz w:val="20"/>
+          <w:szCs w:val="20"/>
+        </w:rPr>
+        <w:t>: Determine game type (Platform Jumping game)</w:t>
+      </w:r>
+    </w:p>
+    <w:p>
+      <w:pPr>
+        <w:widowControl/>
+        <w:autoSpaceDE/>
+        <w:autoSpaceDN/>
+        <w:adjustRightInd/>
+        <w:spacing w:after="160" w:line="259" w:lineRule="auto"/>
+        <w:rPr>
+          <w:rFonts w:ascii="Arial" w:hAnsi="Arial" w:cs="Arial"/>
+          <w:bCs/>
+          <w:sz w:val="20"/>
+          <w:szCs w:val="20"/>
+        </w:rPr>
+      </w:pPr>
+    </w:p>
+    <w:p>
+      <w:pPr>
+        <w:widowControl/>
+        <w:autoSpaceDE/>
+        <w:autoSpaceDN/>
+        <w:adjustRightInd/>
+        <w:spacing w:after="160" w:line="259" w:lineRule="auto"/>
+        <w:rPr>
+          <w:rFonts w:ascii="Arial" w:hAnsi="Arial" w:cs="Arial"/>
+          <w:b/>
+          <w:sz w:val="20"/>
+          <w:szCs w:val="20"/>
+        </w:rPr>
+      </w:pPr>
+      <w:r>
+        <w:rPr>
+          <w:rFonts w:ascii="Arial" w:hAnsi="Arial" w:cs="Arial"/>
+          <w:b/>
+          <w:sz w:val="20"/>
+          <w:szCs w:val="20"/>
+        </w:rPr>
+        <w:t>Game Mechanics</w:t>
+      </w:r>
+      <w:r>
+        <w:rPr>
+          <w:rFonts w:ascii="Arial" w:hAnsi="Arial" w:cs="Arial"/>
+          <w:b/>
+          <w:sz w:val="20"/>
+          <w:szCs w:val="20"/>
+        </w:rPr>
+        <w:t xml:space="preserve"> (30%)</w:t>
+      </w:r>
+      <w:r>
+        <w:rPr>
+          <w:rFonts w:ascii="Arial" w:hAnsi="Arial" w:cs="Arial"/>
+          <w:b/>
+          <w:sz w:val="20"/>
+          <w:szCs w:val="20"/>
+        </w:rPr>
+        <w:t>:</w:t>
+      </w:r>
+    </w:p>
+    <w:p>
+      <w:pPr>
+        <w:widowControl/>
+        <w:autoSpaceDE/>
+        <w:autoSpaceDN/>
+        <w:adjustRightInd/>
+        <w:spacing w:after="160" w:line="259" w:lineRule="auto"/>
+        <w:rPr>
+          <w:rFonts w:ascii="Segoe UI Emoji" w:hAnsi="Segoe UI Emoji" w:cs="Segoe UI Emoji"/>
+          <w:sz w:val="20"/>
+          <w:szCs w:val="20"/>
+        </w:rPr>
+      </w:pPr>
+      <w:r>
+        <w:rPr>
+          <w:rFonts w:ascii="Arial" w:hAnsi="Arial" w:cs="Arial"/>
+          <w:b/>
+          <w:bCs/>
+          <w:sz w:val="20"/>
+          <w:szCs w:val="20"/>
+        </w:rPr>
+        <w:t xml:space="preserve">Rules/Logic </w:t>
+      </w:r>
+      <w:r>
+        <w:rPr>
+          <w:rFonts w:ascii="Arial" w:hAnsi="Arial" w:cs="Arial"/>
+          <w:sz w:val="20"/>
+          <w:szCs w:val="20"/>
+        </w:rPr>
+        <w:t>Rules and procedures that guide the player and the game response to the player's moves or actions, typically covering:</w:t>
+      </w:r>
+    </w:p>
+    <w:p>
+      <w:pPr>
+        <w:pStyle w:val="ListParagraph"/>
+        <w:widowControl/>
+        <w:numPr>
+          <w:ilvl w:val="0"/>
+          <w:numId w:val="18"/>
+        </w:numPr>
+        <w:autoSpaceDE/>
+        <w:autoSpaceDN/>
+        <w:adjustRightInd/>
+        <w:spacing w:after="160" w:line="259" w:lineRule="auto"/>
+        <w:rPr>
+          <w:rFonts w:ascii="Arial" w:hAnsi="Arial" w:cs="Arial"/>
+          <w:b/>
+          <w:sz w:val="20"/>
+          <w:szCs w:val="20"/>
+        </w:rPr>
+      </w:pPr>
+      <w:r>
+        <w:rPr>
+          <w:rFonts w:ascii="Arial" w:hAnsi="Arial" w:cs="Arial"/>
+          <w:sz w:val="20"/>
+          <w:szCs w:val="20"/>
+        </w:rPr>
+        <w:t>Navigation control</w:t>
+      </w:r>
+    </w:p>
+    <w:p>
+      <w:pPr>
+        <w:pStyle w:val="ListParagraph"/>
+        <w:widowControl/>
+        <w:numPr>
+          <w:ilvl w:val="0"/>
+          <w:numId w:val="18"/>
+        </w:numPr>
+        <w:autoSpaceDE/>
+        <w:autoSpaceDN/>
+        <w:adjustRightInd/>
+        <w:spacing w:after="160" w:line="259" w:lineRule="auto"/>
+        <w:rPr>
+          <w:rFonts w:ascii="Arial" w:hAnsi="Arial" w:cs="Arial"/>
+          <w:b/>
+          <w:sz w:val="20"/>
+          <w:szCs w:val="20"/>
+        </w:rPr>
+      </w:pPr>
+      <w:r>
+        <w:rPr>
+          <w:rFonts w:ascii="Arial" w:hAnsi="Arial" w:cs="Arial"/>
+          <w:sz w:val="20"/>
+          <w:szCs w:val="20"/>
+        </w:rPr>
+        <w:t>Action control</w:t>
+      </w:r>
+    </w:p>
+    <w:p>
+      <w:pPr>
+        <w:pStyle w:val="ListParagraph"/>
+        <w:widowControl/>
+        <w:numPr>
+          <w:ilvl w:val="0"/>
+          <w:numId w:val="18"/>
+        </w:numPr>
+        <w:autoSpaceDE/>
+        <w:autoSpaceDN/>
+        <w:adjustRightInd/>
+        <w:spacing w:after="160" w:line="259" w:lineRule="auto"/>
+        <w:rPr>
+          <w:rFonts w:ascii="Arial" w:hAnsi="Arial" w:cs="Arial"/>
+          <w:b/>
+          <w:sz w:val="20"/>
+          <w:szCs w:val="20"/>
+        </w:rPr>
+      </w:pPr>
+      <w:r>
+        <w:rPr>
+          <w:rFonts w:ascii="Arial" w:hAnsi="Arial" w:cs="Arial"/>
+          <w:sz w:val="20"/>
+          <w:szCs w:val="20"/>
+        </w:rPr>
+        <w:t>Game resource control</w:t>
+      </w:r>
+    </w:p>
+    <w:p>
+      <w:pPr>
+        <w:pStyle w:val="ListParagraph"/>
+        <w:widowControl/>
+        <w:numPr>
+          <w:ilvl w:val="0"/>
+          <w:numId w:val="18"/>
+        </w:numPr>
+        <w:autoSpaceDE/>
+        <w:autoSpaceDN/>
+        <w:adjustRightInd/>
+        <w:spacing w:after="160" w:line="259" w:lineRule="auto"/>
+        <w:rPr>
+          <w:rFonts w:ascii="Arial" w:hAnsi="Arial" w:cs="Arial"/>
+          <w:b/>
+          <w:sz w:val="20"/>
+          <w:szCs w:val="20"/>
+        </w:rPr>
+      </w:pPr>
+      <w:r>
+        <w:rPr>
+          <w:rFonts w:ascii="Arial" w:hAnsi="Arial" w:cs="Arial"/>
+          <w:sz w:val="20"/>
+          <w:szCs w:val="20"/>
+        </w:rPr>
+        <w:t>Skill and difficulty control</w:t>
+      </w:r>
+    </w:p>
+    <w:p>
+      <w:pPr>
+        <w:pStyle w:val="ListParagraph"/>
+        <w:widowControl/>
+        <w:numPr>
+          <w:ilvl w:val="0"/>
+          <w:numId w:val="18"/>
+        </w:numPr>
+        <w:autoSpaceDE/>
+        <w:autoSpaceDN/>
+        <w:adjustRightInd/>
+        <w:spacing w:after="160" w:line="259" w:lineRule="auto"/>
+        <w:rPr>
+          <w:rFonts w:ascii="Arial" w:hAnsi="Arial" w:cs="Arial"/>
+          <w:b/>
+          <w:sz w:val="20"/>
+          <w:szCs w:val="20"/>
+        </w:rPr>
+      </w:pPr>
+      <w:r>
+        <w:rPr>
+          <w:rFonts w:ascii="Arial" w:hAnsi="Arial" w:cs="Arial"/>
+          <w:sz w:val="20"/>
+          <w:szCs w:val="20"/>
+        </w:rPr>
+        <w:t>Game flow, progression, reward, and ending condition</w:t>
+      </w:r>
+    </w:p>
+    <w:p>
+      <w:pPr>
+        <w:pStyle w:val="ListParagraph"/>
+        <w:widowControl/>
+        <w:numPr>
+          <w:ilvl w:val="0"/>
+          <w:numId w:val="18"/>
+        </w:numPr>
+        <w:autoSpaceDE/>
+        <w:autoSpaceDN/>
+        <w:adjustRightInd/>
+        <w:spacing w:after="160" w:line="259" w:lineRule="auto"/>
+        <w:rPr>
+          <w:rFonts w:ascii="Arial" w:hAnsi="Arial" w:cs="Arial"/>
+          <w:b/>
+          <w:sz w:val="20"/>
+          <w:szCs w:val="20"/>
+        </w:rPr>
+      </w:pPr>
+      <w:r>
+        <w:rPr>
+          <w:rFonts w:ascii="Arial" w:hAnsi="Arial" w:cs="Arial"/>
+          <w:sz w:val="20"/>
+          <w:szCs w:val="20"/>
+        </w:rPr>
+        <w:t>Competition and Collaboration</w:t>
+      </w:r>
+    </w:p>
+    <w:p>
+      <w:pPr>
+        <w:pStyle w:val="ListParagraph"/>
+        <w:widowControl/>
+        <w:numPr>
+          <w:ilvl w:val="0"/>
+          <w:numId w:val="18"/>
+        </w:numPr>
+        <w:autoSpaceDE/>
+        <w:autoSpaceDN/>
+        <w:adjustRightInd/>
+        <w:spacing w:after="160" w:line="259" w:lineRule="auto"/>
+        <w:rPr>
+          <w:rFonts w:ascii="Arial" w:hAnsi="Arial" w:cs="Arial"/>
+          <w:b/>
+          <w:sz w:val="20"/>
+          <w:szCs w:val="20"/>
+        </w:rPr>
+      </w:pPr>
+      <w:r>
+        <w:rPr>
+          <w:rFonts w:ascii="Arial" w:hAnsi="Arial" w:cs="Arial"/>
+          <w:sz w:val="20"/>
+          <w:szCs w:val="20"/>
+        </w:rPr>
+        <w:t>Lead to Fun</w:t>
+      </w:r>
+    </w:p>
+    <w:p>
+      <w:pPr>
+        <w:widowControl/>
+        <w:autoSpaceDE/>
+        <w:autoSpaceDN/>
+        <w:adjustRightInd/>
+        <w:spacing w:after="160" w:line="259" w:lineRule="auto"/>
+        <w:rPr>
+          <w:rFonts w:ascii="Arial" w:hAnsi="Arial" w:cs="Arial"/>
+          <w:bCs/>
+          <w:sz w:val="20"/>
+          <w:szCs w:val="20"/>
+        </w:rPr>
+      </w:pPr>
+      <w:r>
+        <w:rPr>
+          <w:rFonts w:ascii="Arial" w:hAnsi="Arial" w:cs="Arial"/>
+          <w:b/>
+          <w:sz w:val="20"/>
+          <w:szCs w:val="20"/>
+        </w:rPr>
+        <w:t>Challenges</w:t>
+      </w:r>
     </w:p>
     <w:sectPr>
       <w:footerReference w:type="default" r:id="rId8"/>
@@ -2128,6 +2475,120 @@
     </w:lvl>
   </w:abstractNum>
   <w:abstractNum w:abstractNumId="5" w15:restartNumberingAfterBreak="0">
+    <w:nsid w:val="19465774"/>
+    <w:multiLevelType w:val="hybridMultilevel"/>
+    <w:tmpl w:val="C4849A0C"/>
+    <w:lvl w:ilvl="0" w:tplc="0B40FE26">
+      <w:numFmt w:val="bullet"/>
+      <w:lvlText w:val="-"/>
+      <w:lvlJc w:val="left"/>
+      <w:pPr>
+        <w:ind w:left="720" w:hanging="360"/>
+      </w:pPr>
+      <w:rPr>
+        <w:rFonts w:ascii="Segoe UI Emoji" w:eastAsiaTheme="minorEastAsia" w:hAnsi="Segoe UI Emoji" w:cs="Segoe UI Emoji" w:hint="default"/>
+        <w:b w:val="0"/>
+        <w:sz w:val="16"/>
+      </w:rPr>
+    </w:lvl>
+    <w:lvl w:ilvl="1" w:tplc="08090003" w:tentative="1">
+      <w:start w:val="1"/>
+      <w:numFmt w:val="bullet"/>
+      <w:lvlText w:val="o"/>
+      <w:lvlJc w:val="left"/>
+      <w:pPr>
+        <w:ind w:left="1440" w:hanging="360"/>
+      </w:pPr>
+      <w:rPr>
+        <w:rFonts w:ascii="Courier New" w:hAnsi="Courier New" w:cs="Courier New" w:hint="default"/>
+      </w:rPr>
+    </w:lvl>
+    <w:lvl w:ilvl="2" w:tplc="08090005" w:tentative="1">
+      <w:start w:val="1"/>
+      <w:numFmt w:val="bullet"/>
+      <w:lvlText w:val=""/>
+      <w:lvlJc w:val="left"/>
+      <w:pPr>
+        <w:ind w:left="2160" w:hanging="360"/>
+      </w:pPr>
+      <w:rPr>
+        <w:rFonts w:ascii="Wingdings" w:hAnsi="Wingdings" w:hint="default"/>
+      </w:rPr>
+    </w:lvl>
+    <w:lvl w:ilvl="3" w:tplc="08090001" w:tentative="1">
+      <w:start w:val="1"/>
+      <w:numFmt w:val="bullet"/>
+      <w:lvlText w:val=""/>
+      <w:lvlJc w:val="left"/>
+      <w:pPr>
+        <w:ind w:left="2880" w:hanging="360"/>
+      </w:pPr>
+      <w:rPr>
+        <w:rFonts w:ascii="Symbol" w:hAnsi="Symbol" w:hint="default"/>
+      </w:rPr>
+    </w:lvl>
+    <w:lvl w:ilvl="4" w:tplc="08090003" w:tentative="1">
+      <w:start w:val="1"/>
+      <w:numFmt w:val="bullet"/>
+      <w:lvlText w:val="o"/>
+      <w:lvlJc w:val="left"/>
+      <w:pPr>
+        <w:ind w:left="3600" w:hanging="360"/>
+      </w:pPr>
+      <w:rPr>
+        <w:rFonts w:ascii="Courier New" w:hAnsi="Courier New" w:cs="Courier New" w:hint="default"/>
+      </w:rPr>
+    </w:lvl>
+    <w:lvl w:ilvl="5" w:tplc="08090005" w:tentative="1">
+      <w:start w:val="1"/>
+      <w:numFmt w:val="bullet"/>
+      <w:lvlText w:val=""/>
+      <w:lvlJc w:val="left"/>
+      <w:pPr>
+        <w:ind w:left="4320" w:hanging="360"/>
+      </w:pPr>
+      <w:rPr>
+        <w:rFonts w:ascii="Wingdings" w:hAnsi="Wingdings" w:hint="default"/>
+      </w:rPr>
+    </w:lvl>
+    <w:lvl w:ilvl="6" w:tplc="08090001" w:tentative="1">
+      <w:start w:val="1"/>
+      <w:numFmt w:val="bullet"/>
+      <w:lvlText w:val=""/>
+      <w:lvlJc w:val="left"/>
+      <w:pPr>
+        <w:ind w:left="5040" w:hanging="360"/>
+      </w:pPr>
+      <w:rPr>
+        <w:rFonts w:ascii="Symbol" w:hAnsi="Symbol" w:hint="default"/>
+      </w:rPr>
+    </w:lvl>
+    <w:lvl w:ilvl="7" w:tplc="08090003" w:tentative="1">
+      <w:start w:val="1"/>
+      <w:numFmt w:val="bullet"/>
+      <w:lvlText w:val="o"/>
+      <w:lvlJc w:val="left"/>
+      <w:pPr>
+        <w:ind w:left="5760" w:hanging="360"/>
+      </w:pPr>
+      <w:rPr>
+        <w:rFonts w:ascii="Courier New" w:hAnsi="Courier New" w:cs="Courier New" w:hint="default"/>
+      </w:rPr>
+    </w:lvl>
+    <w:lvl w:ilvl="8" w:tplc="08090005" w:tentative="1">
+      <w:start w:val="1"/>
+      <w:numFmt w:val="bullet"/>
+      <w:lvlText w:val=""/>
+      <w:lvlJc w:val="left"/>
+      <w:pPr>
+        <w:ind w:left="6480" w:hanging="360"/>
+      </w:pPr>
+      <w:rPr>
+        <w:rFonts w:ascii="Wingdings" w:hAnsi="Wingdings" w:hint="default"/>
+      </w:rPr>
+    </w:lvl>
+  </w:abstractNum>
+  <w:abstractNum w:abstractNumId="6" w15:restartNumberingAfterBreak="0">
     <w:nsid w:val="231D5312"/>
     <w:multiLevelType w:val="hybridMultilevel"/>
     <w:tmpl w:val="4C5CCEA2"/>
@@ -2216,7 +2677,7 @@
       </w:pPr>
     </w:lvl>
   </w:abstractNum>
-  <w:abstractNum w:abstractNumId="6" w15:restartNumberingAfterBreak="0">
+  <w:abstractNum w:abstractNumId="7" w15:restartNumberingAfterBreak="0">
     <w:nsid w:val="29CA6355"/>
     <w:multiLevelType w:val="hybridMultilevel"/>
     <w:tmpl w:val="4EB2709E"/>
@@ -2328,7 +2789,7 @@
       </w:rPr>
     </w:lvl>
   </w:abstractNum>
-  <w:abstractNum w:abstractNumId="7" w15:restartNumberingAfterBreak="0">
+  <w:abstractNum w:abstractNumId="8" w15:restartNumberingAfterBreak="0">
     <w:nsid w:val="2A816266"/>
     <w:multiLevelType w:val="multilevel"/>
     <w:tmpl w:val="00000886"/>
@@ -2423,7 +2884,7 @@
       </w:pPr>
     </w:lvl>
   </w:abstractNum>
-  <w:abstractNum w:abstractNumId="8" w15:restartNumberingAfterBreak="0">
+  <w:abstractNum w:abstractNumId="9" w15:restartNumberingAfterBreak="0">
     <w:nsid w:val="2C69709A"/>
     <w:multiLevelType w:val="hybridMultilevel"/>
     <w:tmpl w:val="423EA846"/>
@@ -2536,7 +2997,7 @@
       </w:rPr>
     </w:lvl>
   </w:abstractNum>
-  <w:abstractNum w:abstractNumId="9" w15:restartNumberingAfterBreak="0">
+  <w:abstractNum w:abstractNumId="10" w15:restartNumberingAfterBreak="0">
     <w:nsid w:val="33D66154"/>
     <w:multiLevelType w:val="hybridMultilevel"/>
     <w:tmpl w:val="59B4D1D4"/>
@@ -2649,7 +3110,7 @@
       </w:rPr>
     </w:lvl>
   </w:abstractNum>
-  <w:abstractNum w:abstractNumId="10" w15:restartNumberingAfterBreak="0">
+  <w:abstractNum w:abstractNumId="11" w15:restartNumberingAfterBreak="0">
     <w:nsid w:val="3B817376"/>
     <w:multiLevelType w:val="hybridMultilevel"/>
     <w:tmpl w:val="A3EC36EE"/>
@@ -2738,7 +3199,7 @@
       </w:pPr>
     </w:lvl>
   </w:abstractNum>
-  <w:abstractNum w:abstractNumId="11" w15:restartNumberingAfterBreak="0">
+  <w:abstractNum w:abstractNumId="12" w15:restartNumberingAfterBreak="0">
     <w:nsid w:val="3CA42EEA"/>
     <w:multiLevelType w:val="hybridMultilevel"/>
     <w:tmpl w:val="0AFE2812"/>
@@ -2827,7 +3288,7 @@
       </w:pPr>
     </w:lvl>
   </w:abstractNum>
-  <w:abstractNum w:abstractNumId="12" w15:restartNumberingAfterBreak="0">
+  <w:abstractNum w:abstractNumId="13" w15:restartNumberingAfterBreak="0">
     <w:nsid w:val="3E88222C"/>
     <w:multiLevelType w:val="hybridMultilevel"/>
     <w:tmpl w:val="4C0CD07E"/>
@@ -2916,7 +3377,7 @@
       </w:pPr>
     </w:lvl>
   </w:abstractNum>
-  <w:abstractNum w:abstractNumId="13" w15:restartNumberingAfterBreak="0">
+  <w:abstractNum w:abstractNumId="14" w15:restartNumberingAfterBreak="0">
     <w:nsid w:val="4AAF588C"/>
     <w:multiLevelType w:val="hybridMultilevel"/>
     <w:tmpl w:val="52028E12"/>
@@ -3005,7 +3466,7 @@
       </w:pPr>
     </w:lvl>
   </w:abstractNum>
-  <w:abstractNum w:abstractNumId="14" w15:restartNumberingAfterBreak="0">
+  <w:abstractNum w:abstractNumId="15" w15:restartNumberingAfterBreak="0">
     <w:nsid w:val="5C666E61"/>
     <w:multiLevelType w:val="hybridMultilevel"/>
     <w:tmpl w:val="41F607E4"/>
@@ -3094,7 +3555,7 @@
       </w:pPr>
     </w:lvl>
   </w:abstractNum>
-  <w:abstractNum w:abstractNumId="15" w15:restartNumberingAfterBreak="0">
+  <w:abstractNum w:abstractNumId="16" w15:restartNumberingAfterBreak="0">
     <w:nsid w:val="63D22B14"/>
     <w:multiLevelType w:val="hybridMultilevel"/>
     <w:tmpl w:val="894818B4"/>
@@ -3206,7 +3667,7 @@
       </w:rPr>
     </w:lvl>
   </w:abstractNum>
-  <w:abstractNum w:abstractNumId="16" w15:restartNumberingAfterBreak="0">
+  <w:abstractNum w:abstractNumId="17" w15:restartNumberingAfterBreak="0">
     <w:nsid w:val="6C3340A7"/>
     <w:multiLevelType w:val="multilevel"/>
     <w:tmpl w:val="00000886"/>
@@ -3308,49 +3769,52 @@
     <w:abstractNumId w:val="0"/>
   </w:num>
   <w:num w:numId="3">
-    <w:abstractNumId w:val="14"/>
+    <w:abstractNumId w:val="15"/>
   </w:num>
   <w:num w:numId="4">
-    <w:abstractNumId w:val="16"/>
+    <w:abstractNumId w:val="17"/>
   </w:num>
   <w:num w:numId="5">
     <w:abstractNumId w:val="4"/>
   </w:num>
   <w:num w:numId="6">
-    <w:abstractNumId w:val="7"/>
+    <w:abstractNumId w:val="8"/>
   </w:num>
   <w:num w:numId="7">
-    <w:abstractNumId w:val="10"/>
+    <w:abstractNumId w:val="11"/>
   </w:num>
   <w:num w:numId="8">
-    <w:abstractNumId w:val="11"/>
+    <w:abstractNumId w:val="12"/>
   </w:num>
   <w:num w:numId="9">
-    <w:abstractNumId w:val="13"/>
+    <w:abstractNumId w:val="14"/>
   </w:num>
   <w:num w:numId="10">
-    <w:abstractNumId w:val="5"/>
+    <w:abstractNumId w:val="6"/>
   </w:num>
   <w:num w:numId="11">
     <w:abstractNumId w:val="3"/>
   </w:num>
   <w:num w:numId="12">
-    <w:abstractNumId w:val="12"/>
+    <w:abstractNumId w:val="13"/>
   </w:num>
   <w:num w:numId="13">
     <w:abstractNumId w:val="2"/>
   </w:num>
   <w:num w:numId="14">
+    <w:abstractNumId w:val="10"/>
+  </w:num>
+  <w:num w:numId="15">
+    <w:abstractNumId w:val="7"/>
+  </w:num>
+  <w:num w:numId="16">
     <w:abstractNumId w:val="9"/>
   </w:num>
-  <w:num w:numId="15">
-    <w:abstractNumId w:val="6"/>
+  <w:num w:numId="17">
+    <w:abstractNumId w:val="16"/>
   </w:num>
-  <w:num w:numId="16">
-    <w:abstractNumId w:val="8"/>
-  </w:num>
-  <w:num w:numId="17">
-    <w:abstractNumId w:val="15"/>
+  <w:num w:numId="18">
+    <w:abstractNumId w:val="5"/>
   </w:num>
 </w:numbering>
 </file>
@@ -3372,7 +3836,7 @@
       </w:pPr>
     </w:pPrDefault>
   </w:docDefaults>
-  <w:latentStyles w:defLockedState="0" w:defUIPriority="99" w:defSemiHidden="0" w:defUnhideWhenUsed="0" w:defQFormat="0" w:count="377">
+  <w:latentStyles w:defLockedState="0" w:defUIPriority="99" w:defSemiHidden="0" w:defUnhideWhenUsed="0" w:defQFormat="0" w:count="376">
     <w:lsdException w:name="Normal" w:uiPriority="1" w:qFormat="1"/>
     <w:lsdException w:name="heading 1" w:uiPriority="1" w:qFormat="1"/>
     <w:lsdException w:name="heading 2" w:semiHidden="1" w:uiPriority="9" w:unhideWhenUsed="1" w:qFormat="1"/>
@@ -3749,7 +4213,6 @@
     <w:lsdException w:name="Hashtag" w:semiHidden="1" w:unhideWhenUsed="1"/>
     <w:lsdException w:name="Unresolved Mention" w:semiHidden="1" w:unhideWhenUsed="1"/>
     <w:lsdException w:name="Smart Link" w:semiHidden="1" w:unhideWhenUsed="1"/>
-    <w:lsdException w:name="Smart Link Error" w:semiHidden="1" w:unhideWhenUsed="1"/>
   </w:latentStyles>
   <w:style w:type="paragraph" w:default="1" w:styleId="Normal">
     <w:name w:val="Normal"/>
@@ -4236,7 +4699,7 @@
 </file>
 
 <file path=customXml/itemProps1.xml><?xml version="1.0" encoding="utf-8"?>
-<ds:datastoreItem xmlns:ds="http://schemas.openxmlformats.org/officeDocument/2006/customXml" ds:itemID="{2598239C-5C1C-4C78-96A1-EEF10D5BE47D}">
+<ds:datastoreItem xmlns:ds="http://schemas.openxmlformats.org/officeDocument/2006/customXml" ds:itemID="{2E252029-B6F8-4480-9089-3E88F12DD089}">
   <ds:schemaRefs>
     <ds:schemaRef ds:uri="http://schemas.openxmlformats.org/officeDocument/2006/bibliography"/>
   </ds:schemaRefs>

</xml_diff>

<commit_message>
removed unnecessary print statements
</commit_message>
<xml_diff>
--- a/Assignment/game.spec.2019.docx
+++ b/Assignment/game.spec.2019.docx
@@ -1273,7 +1273,16 @@
                 <w:sz w:val="20"/>
                 <w:szCs w:val="20"/>
               </w:rPr>
-              <w:t>Acceleration, velocity</w:t>
+              <w:t xml:space="preserve">Acceleration, </w:t>
+            </w:r>
+            <w:r>
+              <w:rPr>
+                <w:rFonts w:ascii="Arial" w:hAnsi="Arial" w:cs="Arial"/>
+                <w:bCs/>
+                <w:sz w:val="20"/>
+                <w:szCs w:val="20"/>
+              </w:rPr>
+              <w:t>friction, gravity</w:t>
             </w:r>
             <w:bookmarkStart w:id="0" w:name="_GoBack"/>
             <w:bookmarkEnd w:id="0"/>
@@ -4699,7 +4708,7 @@
 </file>
 
 <file path=customXml/itemProps1.xml><?xml version="1.0" encoding="utf-8"?>
-<ds:datastoreItem xmlns:ds="http://schemas.openxmlformats.org/officeDocument/2006/customXml" ds:itemID="{2E252029-B6F8-4480-9089-3E88F12DD089}">
+<ds:datastoreItem xmlns:ds="http://schemas.openxmlformats.org/officeDocument/2006/customXml" ds:itemID="{EA01A770-D12C-4774-A330-EA52476DDDAD}">
   <ds:schemaRefs>
     <ds:schemaRef ds:uri="http://schemas.openxmlformats.org/officeDocument/2006/bibliography"/>
   </ds:schemaRefs>

</xml_diff>

<commit_message>
Added difficulty to the game
</commit_message>
<xml_diff>
--- a/Assignment/game.spec.2019.docx
+++ b/Assignment/game.spec.2019.docx
@@ -411,6 +411,15 @@
               </w:rPr>
               <w:t>2D, Platforms</w:t>
             </w:r>
+            <w:r>
+              <w:rPr>
+                <w:rFonts w:ascii="Arial" w:hAnsi="Arial" w:cs="Arial"/>
+                <w:bCs/>
+                <w:sz w:val="20"/>
+                <w:szCs w:val="20"/>
+              </w:rPr>
+              <w:t xml:space="preserve">, randomly generated </w:t>
+            </w:r>
           </w:p>
         </w:tc>
       </w:tr>
@@ -487,7 +496,7 @@
                 <w:sz w:val="20"/>
                 <w:szCs w:val="20"/>
               </w:rPr>
-              <w:t>Screen Scrolling &amp; Levels</w:t>
+              <w:t xml:space="preserve">Screen Scrolling </w:t>
             </w:r>
           </w:p>
         </w:tc>
@@ -936,6 +945,15 @@
                 <w:szCs w:val="20"/>
               </w:rPr>
             </w:pPr>
+            <w:r>
+              <w:rPr>
+                <w:rFonts w:ascii="Arial" w:hAnsi="Arial" w:cs="Arial"/>
+                <w:bCs/>
+                <w:sz w:val="20"/>
+                <w:szCs w:val="20"/>
+              </w:rPr>
+              <w:t>pyGame</w:t>
+            </w:r>
           </w:p>
         </w:tc>
       </w:tr>
@@ -1056,8 +1074,6 @@
               </w:rPr>
               <w:t>Collision detection to floor, collision detection with en</w:t>
             </w:r>
-            <w:bookmarkStart w:id="0" w:name="_GoBack"/>
-            <w:bookmarkEnd w:id="0"/>
           </w:p>
         </w:tc>
       </w:tr>
@@ -1160,6 +1176,17 @@
                 <w:szCs w:val="20"/>
               </w:rPr>
             </w:pPr>
+            <w:r>
+              <w:rPr>
+                <w:rFonts w:ascii="Arial" w:hAnsi="Arial" w:cs="Arial"/>
+                <w:bCs/>
+                <w:sz w:val="20"/>
+                <w:szCs w:val="20"/>
+              </w:rPr>
+              <w:t>Used pre-made spritesheets</w:t>
+            </w:r>
+            <w:bookmarkStart w:id="0" w:name="_GoBack"/>
+            <w:bookmarkEnd w:id="0"/>
           </w:p>
         </w:tc>
       </w:tr>
@@ -4753,7 +4780,7 @@
 </file>
 
 <file path=customXml/itemProps1.xml><?xml version="1.0" encoding="utf-8"?>
-<ds:datastoreItem xmlns:ds="http://schemas.openxmlformats.org/officeDocument/2006/customXml" ds:itemID="{057BF4D8-E679-4103-A58B-35F2AA07E46F}">
+<ds:datastoreItem xmlns:ds="http://schemas.openxmlformats.org/officeDocument/2006/customXml" ds:itemID="{0F0650FB-92C8-418C-95BC-D51D7418169B}">
   <ds:schemaRefs>
     <ds:schemaRef ds:uri="http://schemas.openxmlformats.org/officeDocument/2006/bibliography"/>
   </ds:schemaRefs>

</xml_diff>

<commit_message>
Updated splash screens with more colour!
</commit_message>
<xml_diff>
--- a/Assignment/game.spec.2019.docx
+++ b/Assignment/game.spec.2019.docx
@@ -57,7 +57,21 @@
           <w:rFonts w:ascii="Arial" w:hAnsi="Arial" w:cs="Arial"/>
           <w:b/>
         </w:rPr>
-        <w:t xml:space="preserve">Student ID: _____________ </w:t>
+        <w:t xml:space="preserve">Student ID: </w:t>
+      </w:r>
+      <w:r>
+        <w:rPr>
+          <w:rFonts w:ascii="Arial" w:hAnsi="Arial" w:cs="Arial"/>
+          <w:b/>
+        </w:rPr>
+        <w:t>wgqp43</w:t>
+      </w:r>
+      <w:r>
+        <w:rPr>
+          <w:rFonts w:ascii="Arial" w:hAnsi="Arial" w:cs="Arial"/>
+          <w:b/>
+        </w:rPr>
+        <w:t xml:space="preserve"> </w:t>
       </w:r>
       <w:r>
         <w:rPr>
@@ -65,7 +79,27 @@
           <w:b/>
         </w:rPr>
         <w:tab/>
-        <w:t>Level 3/4</w:t>
+      </w:r>
+      <w:r>
+        <w:rPr>
+          <w:rFonts w:ascii="Arial" w:hAnsi="Arial" w:cs="Arial"/>
+          <w:b/>
+        </w:rPr>
+        <w:tab/>
+      </w:r>
+      <w:r>
+        <w:rPr>
+          <w:rFonts w:ascii="Arial" w:hAnsi="Arial" w:cs="Arial"/>
+          <w:b/>
+        </w:rPr>
+        <w:tab/>
+      </w:r>
+      <w:r>
+        <w:rPr>
+          <w:rFonts w:ascii="Arial" w:hAnsi="Arial" w:cs="Arial"/>
+          <w:b/>
+        </w:rPr>
+        <w:t>Level 3</w:t>
       </w:r>
     </w:p>
     <w:tbl>
@@ -203,6 +237,21 @@
               <w:t>Game Goals:</w:t>
             </w:r>
           </w:p>
+          <w:p>
+            <w:pPr>
+              <w:widowControl/>
+              <w:autoSpaceDE/>
+              <w:autoSpaceDN/>
+              <w:adjustRightInd/>
+              <w:spacing w:after="160" w:line="259" w:lineRule="auto"/>
+              <w:rPr>
+                <w:rFonts w:ascii="Arial" w:hAnsi="Arial" w:cs="Arial"/>
+                <w:bCs/>
+                <w:sz w:val="20"/>
+                <w:szCs w:val="20"/>
+              </w:rPr>
+            </w:pPr>
+          </w:p>
         </w:tc>
         <w:tc>
           <w:tcPr>
@@ -222,6 +271,102 @@
                 <w:szCs w:val="20"/>
               </w:rPr>
             </w:pPr>
+            <w:r>
+              <w:rPr>
+                <w:rFonts w:ascii="Arial" w:hAnsi="Arial" w:cs="Arial"/>
+                <w:bCs/>
+                <w:sz w:val="20"/>
+                <w:szCs w:val="20"/>
+              </w:rPr>
+              <w:t>Game goals:</w:t>
+            </w:r>
+          </w:p>
+          <w:p>
+            <w:pPr>
+              <w:pStyle w:val="ListParagraph"/>
+              <w:widowControl/>
+              <w:numPr>
+                <w:ilvl w:val="0"/>
+                <w:numId w:val="19"/>
+              </w:numPr>
+              <w:autoSpaceDE/>
+              <w:autoSpaceDN/>
+              <w:adjustRightInd/>
+              <w:spacing w:after="160" w:line="259" w:lineRule="auto"/>
+              <w:rPr>
+                <w:rFonts w:ascii="Arial" w:hAnsi="Arial" w:cs="Arial"/>
+                <w:bCs/>
+                <w:sz w:val="20"/>
+                <w:szCs w:val="20"/>
+              </w:rPr>
+            </w:pPr>
+            <w:r>
+              <w:rPr>
+                <w:rFonts w:ascii="Arial" w:hAnsi="Arial" w:cs="Arial"/>
+                <w:bCs/>
+                <w:sz w:val="20"/>
+                <w:szCs w:val="20"/>
+              </w:rPr>
+              <w:t>Collect all 10 treasures</w:t>
+            </w:r>
+          </w:p>
+          <w:p>
+            <w:pPr>
+              <w:pStyle w:val="ListParagraph"/>
+              <w:widowControl/>
+              <w:numPr>
+                <w:ilvl w:val="0"/>
+                <w:numId w:val="19"/>
+              </w:numPr>
+              <w:autoSpaceDE/>
+              <w:autoSpaceDN/>
+              <w:adjustRightInd/>
+              <w:spacing w:after="160" w:line="259" w:lineRule="auto"/>
+              <w:rPr>
+                <w:rFonts w:ascii="Arial" w:hAnsi="Arial" w:cs="Arial"/>
+                <w:bCs/>
+                <w:sz w:val="20"/>
+                <w:szCs w:val="20"/>
+              </w:rPr>
+            </w:pPr>
+            <w:r>
+              <w:rPr>
+                <w:rFonts w:ascii="Arial" w:hAnsi="Arial" w:cs="Arial"/>
+                <w:bCs/>
+                <w:sz w:val="20"/>
+                <w:szCs w:val="20"/>
+              </w:rPr>
+              <w:t>Try and get the highest score possible</w:t>
+            </w:r>
+          </w:p>
+          <w:p>
+            <w:pPr>
+              <w:pStyle w:val="ListParagraph"/>
+              <w:widowControl/>
+              <w:numPr>
+                <w:ilvl w:val="0"/>
+                <w:numId w:val="19"/>
+              </w:numPr>
+              <w:autoSpaceDE/>
+              <w:autoSpaceDN/>
+              <w:adjustRightInd/>
+              <w:spacing w:after="160" w:line="259" w:lineRule="auto"/>
+              <w:rPr>
+                <w:rFonts w:ascii="Arial" w:hAnsi="Arial" w:cs="Arial"/>
+                <w:bCs/>
+                <w:sz w:val="20"/>
+                <w:szCs w:val="20"/>
+              </w:rPr>
+            </w:pPr>
+            <w:r>
+              <w:rPr>
+                <w:rFonts w:ascii="Arial" w:hAnsi="Arial" w:cs="Arial"/>
+                <w:bCs/>
+                <w:sz w:val="20"/>
+                <w:szCs w:val="20"/>
+              </w:rPr>
+              <w:t>Avoid the enemies</w:t>
+            </w:r>
           </w:p>
         </w:tc>
       </w:tr>
@@ -409,16 +554,7 @@
                 <w:sz w:val="20"/>
                 <w:szCs w:val="20"/>
               </w:rPr>
-              <w:t>2D, Platforms</w:t>
-            </w:r>
-            <w:r>
-              <w:rPr>
-                <w:rFonts w:ascii="Arial" w:hAnsi="Arial" w:cs="Arial"/>
-                <w:bCs/>
-                <w:sz w:val="20"/>
-                <w:szCs w:val="20"/>
-              </w:rPr>
-              <w:t xml:space="preserve">, randomly generated </w:t>
+              <w:t>A 2D platformer with randomly generated infinite level that gets progressively more difficult the further a user</w:t>
             </w:r>
           </w:p>
         </w:tc>
@@ -496,7 +632,49 @@
                 <w:sz w:val="20"/>
                 <w:szCs w:val="20"/>
               </w:rPr>
-              <w:t xml:space="preserve">Screen Scrolling </w:t>
+              <w:t>Game flow: Once the user reaches a certain point on the screen the screen scrolls downwards revealing more of the level above</w:t>
+            </w:r>
+            <w:r>
+              <w:rPr>
+                <w:rFonts w:ascii="Arial" w:hAnsi="Arial" w:cs="Arial"/>
+                <w:bCs/>
+                <w:sz w:val="20"/>
+                <w:szCs w:val="20"/>
+              </w:rPr>
+              <w:t>. The level is infinite so this will continue until the player ‘dies’.</w:t>
+            </w:r>
+          </w:p>
+          <w:p>
+            <w:pPr>
+              <w:widowControl/>
+              <w:autoSpaceDE/>
+              <w:autoSpaceDN/>
+              <w:adjustRightInd/>
+              <w:spacing w:after="160" w:line="259" w:lineRule="auto"/>
+              <w:rPr>
+                <w:rFonts w:ascii="Arial" w:hAnsi="Arial" w:cs="Arial"/>
+                <w:bCs/>
+                <w:sz w:val="20"/>
+                <w:szCs w:val="20"/>
+              </w:rPr>
+            </w:pPr>
+            <w:r>
+              <w:rPr>
+                <w:rFonts w:ascii="Arial" w:hAnsi="Arial" w:cs="Arial"/>
+                <w:bCs/>
+                <w:sz w:val="20"/>
+                <w:szCs w:val="20"/>
+              </w:rPr>
+              <w:t xml:space="preserve">Game progression: </w:t>
+            </w:r>
+            <w:r>
+              <w:rPr>
+                <w:rFonts w:ascii="Arial" w:hAnsi="Arial" w:cs="Arial"/>
+                <w:bCs/>
+                <w:sz w:val="20"/>
+                <w:szCs w:val="20"/>
+              </w:rPr>
+              <w:t>As the game progresses, the level gets more difficult, with more enemies, fewer powerups, etc.</w:t>
             </w:r>
           </w:p>
         </w:tc>
@@ -610,8 +788,65 @@
                 <w:sz w:val="20"/>
                 <w:szCs w:val="20"/>
               </w:rPr>
-              <w:t>Movement</w:t>
-            </w:r>
+              <w:t>User input: Players can move a character with keyboard inputs, allowing him to jump, crouch, move, etc</w:t>
+            </w:r>
+            <w:r>
+              <w:rPr>
+                <w:rFonts w:ascii="Arial" w:hAnsi="Arial" w:cs="Arial"/>
+                <w:bCs/>
+                <w:sz w:val="20"/>
+                <w:szCs w:val="20"/>
+              </w:rPr>
+              <w:t>.</w:t>
+            </w:r>
+          </w:p>
+          <w:p>
+            <w:pPr>
+              <w:widowControl/>
+              <w:autoSpaceDE/>
+              <w:autoSpaceDN/>
+              <w:adjustRightInd/>
+              <w:spacing w:after="160" w:line="259" w:lineRule="auto"/>
+              <w:rPr>
+                <w:rFonts w:ascii="Arial" w:hAnsi="Arial" w:cs="Arial"/>
+                <w:bCs/>
+                <w:sz w:val="20"/>
+                <w:szCs w:val="20"/>
+              </w:rPr>
+            </w:pPr>
+            <w:r>
+              <w:rPr>
+                <w:rFonts w:ascii="Arial" w:hAnsi="Arial" w:cs="Arial"/>
+                <w:bCs/>
+                <w:sz w:val="20"/>
+                <w:szCs w:val="20"/>
+              </w:rPr>
+              <w:t>Level generation: Once the player reaches a certain part of the screen, the screen will scroll and further level information will be displayed, with previous level information being removed (that is out of bounds)</w:t>
+            </w:r>
+            <w:r>
+              <w:rPr>
+                <w:rFonts w:ascii="Arial" w:hAnsi="Arial" w:cs="Arial"/>
+                <w:bCs/>
+                <w:sz w:val="20"/>
+                <w:szCs w:val="20"/>
+              </w:rPr>
+              <w:t>.</w:t>
+            </w:r>
+          </w:p>
+          <w:p>
+            <w:pPr>
+              <w:widowControl/>
+              <w:autoSpaceDE/>
+              <w:autoSpaceDN/>
+              <w:adjustRightInd/>
+              <w:spacing w:after="160" w:line="259" w:lineRule="auto"/>
+              <w:rPr>
+                <w:rFonts w:ascii="Arial" w:hAnsi="Arial" w:cs="Arial"/>
+                <w:bCs/>
+                <w:sz w:val="20"/>
+                <w:szCs w:val="20"/>
+              </w:rPr>
+            </w:pPr>
           </w:p>
         </w:tc>
       </w:tr>
@@ -679,6 +914,15 @@
               </w:rPr>
               <w:t>:</w:t>
             </w:r>
+            <w:r>
+              <w:rPr>
+                <w:rFonts w:ascii="Arial" w:hAnsi="Arial" w:cs="Arial"/>
+                <w:bCs/>
+                <w:sz w:val="20"/>
+                <w:szCs w:val="20"/>
+              </w:rPr>
+              <w:t xml:space="preserve"> (DONE)</w:t>
+            </w:r>
           </w:p>
         </w:tc>
         <w:tc>
@@ -706,7 +950,73 @@
                 <w:sz w:val="20"/>
                 <w:szCs w:val="20"/>
               </w:rPr>
-              <w:t>Player Sprite (w/animation)</w:t>
+              <w:t>Sprites: Sprite classes were used to contain: Players, Platforms, Enemies, Projectiles, Flags, Power-ups</w:t>
+            </w:r>
+          </w:p>
+          <w:p>
+            <w:pPr>
+              <w:widowControl/>
+              <w:autoSpaceDE/>
+              <w:autoSpaceDN/>
+              <w:adjustRightInd/>
+              <w:spacing w:after="160" w:line="259" w:lineRule="auto"/>
+              <w:rPr>
+                <w:rFonts w:ascii="Arial" w:hAnsi="Arial" w:cs="Arial"/>
+                <w:bCs/>
+                <w:sz w:val="20"/>
+                <w:szCs w:val="20"/>
+              </w:rPr>
+            </w:pPr>
+            <w:r>
+              <w:rPr>
+                <w:rFonts w:ascii="Arial" w:hAnsi="Arial" w:cs="Arial"/>
+                <w:bCs/>
+                <w:sz w:val="20"/>
+                <w:szCs w:val="20"/>
+              </w:rPr>
+              <w:t>Animation: Most sprite classes had some form of animation, with the player being the most complex animated entity – including animations for idle, walking, jumping and crouching.</w:t>
+            </w:r>
+            <w:r>
+              <w:rPr>
+                <w:rFonts w:ascii="Arial" w:hAnsi="Arial" w:cs="Arial"/>
+                <w:bCs/>
+                <w:sz w:val="20"/>
+                <w:szCs w:val="20"/>
+              </w:rPr>
+              <w:t xml:space="preserve"> Enemies, flags and flags are have much more visible animation, with power-ups having a more subtle switch in states.</w:t>
+            </w:r>
+          </w:p>
+          <w:p>
+            <w:pPr>
+              <w:widowControl/>
+              <w:autoSpaceDE/>
+              <w:autoSpaceDN/>
+              <w:adjustRightInd/>
+              <w:spacing w:after="160" w:line="259" w:lineRule="auto"/>
+              <w:rPr>
+                <w:rFonts w:ascii="Arial" w:hAnsi="Arial" w:cs="Arial"/>
+                <w:bCs/>
+                <w:sz w:val="20"/>
+                <w:szCs w:val="20"/>
+              </w:rPr>
+            </w:pPr>
+            <w:r>
+              <w:rPr>
+                <w:rFonts w:ascii="Arial" w:hAnsi="Arial" w:cs="Arial"/>
+                <w:bCs/>
+                <w:sz w:val="20"/>
+                <w:szCs w:val="20"/>
+              </w:rPr>
+              <w:t xml:space="preserve">Multimedia: All sprite classes </w:t>
+            </w:r>
+            <w:r>
+              <w:rPr>
+                <w:rFonts w:ascii="Arial" w:hAnsi="Arial" w:cs="Arial"/>
+                <w:bCs/>
+                <w:sz w:val="20"/>
+                <w:szCs w:val="20"/>
+              </w:rPr>
+              <w:t>appearances come from spritesheets that are imported into the program. Occasionally dynamic image modification is used to fit the spritesheet image to the sprite (e.g. platforms with different lengths)</w:t>
             </w:r>
           </w:p>
         </w:tc>
@@ -792,6 +1102,472 @@
                 <w:szCs w:val="20"/>
               </w:rPr>
             </w:pPr>
+            <w:r>
+              <w:rPr>
+                <w:rFonts w:ascii="Arial" w:hAnsi="Arial" w:cs="Arial"/>
+                <w:bCs/>
+                <w:sz w:val="20"/>
+                <w:szCs w:val="20"/>
+              </w:rPr>
+              <w:t>Rules:</w:t>
+            </w:r>
+          </w:p>
+          <w:p>
+            <w:pPr>
+              <w:pStyle w:val="ListParagraph"/>
+              <w:widowControl/>
+              <w:numPr>
+                <w:ilvl w:val="0"/>
+                <w:numId w:val="19"/>
+              </w:numPr>
+              <w:autoSpaceDE/>
+              <w:autoSpaceDN/>
+              <w:adjustRightInd/>
+              <w:spacing w:after="160" w:line="259" w:lineRule="auto"/>
+              <w:rPr>
+                <w:rFonts w:ascii="Arial" w:hAnsi="Arial" w:cs="Arial"/>
+                <w:bCs/>
+                <w:sz w:val="20"/>
+                <w:szCs w:val="20"/>
+              </w:rPr>
+            </w:pPr>
+            <w:r>
+              <w:rPr>
+                <w:rFonts w:ascii="Arial" w:hAnsi="Arial" w:cs="Arial"/>
+                <w:bCs/>
+                <w:sz w:val="20"/>
+                <w:szCs w:val="20"/>
+              </w:rPr>
+              <w:lastRenderedPageBreak/>
+              <w:t xml:space="preserve">The player must </w:t>
+            </w:r>
+            <w:r>
+              <w:rPr>
+                <w:rFonts w:ascii="Arial" w:hAnsi="Arial" w:cs="Arial"/>
+                <w:bCs/>
+                <w:sz w:val="20"/>
+                <w:szCs w:val="20"/>
+              </w:rPr>
+              <w:t>attempt to make it as high as they can in the level, whilst collecting as many treasures (in this case flags) as possible (maximum 10)</w:t>
+            </w:r>
+            <w:r>
+              <w:rPr>
+                <w:rFonts w:ascii="Arial" w:hAnsi="Arial" w:cs="Arial"/>
+                <w:bCs/>
+                <w:sz w:val="20"/>
+                <w:szCs w:val="20"/>
+              </w:rPr>
+              <w:t>.</w:t>
+            </w:r>
+          </w:p>
+          <w:p>
+            <w:pPr>
+              <w:pStyle w:val="ListParagraph"/>
+              <w:widowControl/>
+              <w:numPr>
+                <w:ilvl w:val="0"/>
+                <w:numId w:val="19"/>
+              </w:numPr>
+              <w:autoSpaceDE/>
+              <w:autoSpaceDN/>
+              <w:adjustRightInd/>
+              <w:spacing w:after="160" w:line="259" w:lineRule="auto"/>
+              <w:rPr>
+                <w:rFonts w:ascii="Arial" w:hAnsi="Arial" w:cs="Arial"/>
+                <w:bCs/>
+                <w:sz w:val="20"/>
+                <w:szCs w:val="20"/>
+              </w:rPr>
+            </w:pPr>
+            <w:r>
+              <w:rPr>
+                <w:rFonts w:ascii="Arial" w:hAnsi="Arial" w:cs="Arial"/>
+                <w:bCs/>
+                <w:sz w:val="20"/>
+                <w:szCs w:val="20"/>
+              </w:rPr>
+              <w:t xml:space="preserve">The player </w:t>
+            </w:r>
+            <w:r>
+              <w:rPr>
+                <w:rFonts w:ascii="Arial" w:hAnsi="Arial" w:cs="Arial"/>
+                <w:bCs/>
+                <w:sz w:val="20"/>
+                <w:szCs w:val="20"/>
+              </w:rPr>
+              <w:t>can move left to right, jump and crouch</w:t>
+            </w:r>
+            <w:r>
+              <w:rPr>
+                <w:rFonts w:ascii="Arial" w:hAnsi="Arial" w:cs="Arial"/>
+                <w:bCs/>
+                <w:sz w:val="20"/>
+                <w:szCs w:val="20"/>
+              </w:rPr>
+              <w:t>, and will wrap around the screen</w:t>
+            </w:r>
+            <w:r>
+              <w:rPr>
+                <w:rFonts w:ascii="Arial" w:hAnsi="Arial" w:cs="Arial"/>
+                <w:bCs/>
+                <w:sz w:val="20"/>
+                <w:szCs w:val="20"/>
+              </w:rPr>
+              <w:t>.</w:t>
+            </w:r>
+            <w:r>
+              <w:rPr>
+                <w:rFonts w:ascii="Arial" w:hAnsi="Arial" w:cs="Arial"/>
+                <w:bCs/>
+                <w:sz w:val="20"/>
+                <w:szCs w:val="20"/>
+              </w:rPr>
+              <w:t xml:space="preserve"> </w:t>
+            </w:r>
+          </w:p>
+          <w:p>
+            <w:pPr>
+              <w:pStyle w:val="ListParagraph"/>
+              <w:widowControl/>
+              <w:numPr>
+                <w:ilvl w:val="0"/>
+                <w:numId w:val="19"/>
+              </w:numPr>
+              <w:autoSpaceDE/>
+              <w:autoSpaceDN/>
+              <w:adjustRightInd/>
+              <w:spacing w:after="160" w:line="259" w:lineRule="auto"/>
+              <w:rPr>
+                <w:rFonts w:ascii="Arial" w:hAnsi="Arial" w:cs="Arial"/>
+                <w:bCs/>
+                <w:sz w:val="20"/>
+                <w:szCs w:val="20"/>
+              </w:rPr>
+            </w:pPr>
+            <w:r>
+              <w:rPr>
+                <w:rFonts w:ascii="Arial" w:hAnsi="Arial" w:cs="Arial"/>
+                <w:bCs/>
+                <w:sz w:val="20"/>
+                <w:szCs w:val="20"/>
+              </w:rPr>
+              <w:t xml:space="preserve">Platforms </w:t>
+            </w:r>
+            <w:r>
+              <w:rPr>
+                <w:rFonts w:ascii="Arial" w:hAnsi="Arial" w:cs="Arial"/>
+                <w:bCs/>
+                <w:sz w:val="20"/>
+                <w:szCs w:val="20"/>
+              </w:rPr>
+              <w:t xml:space="preserve">are generated either randomly or via prebuild sections, where each platform </w:t>
+            </w:r>
+            <w:r>
+              <w:rPr>
+                <w:rFonts w:ascii="Arial" w:hAnsi="Arial" w:cs="Arial"/>
+                <w:bCs/>
+                <w:sz w:val="20"/>
+                <w:szCs w:val="20"/>
+              </w:rPr>
+              <w:t xml:space="preserve">can </w:t>
+            </w:r>
+            <w:r>
+              <w:rPr>
+                <w:rFonts w:ascii="Arial" w:hAnsi="Arial" w:cs="Arial"/>
+                <w:bCs/>
+                <w:sz w:val="20"/>
+                <w:szCs w:val="20"/>
+              </w:rPr>
+              <w:t>be either stationary or moving</w:t>
+            </w:r>
+            <w:r>
+              <w:rPr>
+                <w:rFonts w:ascii="Arial" w:hAnsi="Arial" w:cs="Arial"/>
+                <w:bCs/>
+                <w:sz w:val="20"/>
+                <w:szCs w:val="20"/>
+              </w:rPr>
+              <w:t>.</w:t>
+            </w:r>
+          </w:p>
+          <w:p>
+            <w:pPr>
+              <w:pStyle w:val="ListParagraph"/>
+              <w:widowControl/>
+              <w:numPr>
+                <w:ilvl w:val="0"/>
+                <w:numId w:val="19"/>
+              </w:numPr>
+              <w:autoSpaceDE/>
+              <w:autoSpaceDN/>
+              <w:adjustRightInd/>
+              <w:spacing w:after="160" w:line="259" w:lineRule="auto"/>
+              <w:rPr>
+                <w:rFonts w:ascii="Arial" w:hAnsi="Arial" w:cs="Arial"/>
+                <w:bCs/>
+                <w:sz w:val="20"/>
+                <w:szCs w:val="20"/>
+              </w:rPr>
+            </w:pPr>
+            <w:r>
+              <w:rPr>
+                <w:rFonts w:ascii="Arial" w:hAnsi="Arial" w:cs="Arial"/>
+                <w:bCs/>
+                <w:sz w:val="20"/>
+                <w:szCs w:val="20"/>
+              </w:rPr>
+              <w:t>If a platform moves then it will bounce off the screen, not wrap around it.</w:t>
+            </w:r>
+          </w:p>
+          <w:p>
+            <w:pPr>
+              <w:pStyle w:val="ListParagraph"/>
+              <w:widowControl/>
+              <w:numPr>
+                <w:ilvl w:val="0"/>
+                <w:numId w:val="19"/>
+              </w:numPr>
+              <w:autoSpaceDE/>
+              <w:autoSpaceDN/>
+              <w:adjustRightInd/>
+              <w:spacing w:after="160" w:line="259" w:lineRule="auto"/>
+              <w:rPr>
+                <w:rFonts w:ascii="Arial" w:hAnsi="Arial" w:cs="Arial"/>
+                <w:bCs/>
+                <w:sz w:val="20"/>
+                <w:szCs w:val="20"/>
+              </w:rPr>
+            </w:pPr>
+            <w:r>
+              <w:rPr>
+                <w:rFonts w:ascii="Arial" w:hAnsi="Arial" w:cs="Arial"/>
+                <w:bCs/>
+                <w:sz w:val="20"/>
+                <w:szCs w:val="20"/>
+              </w:rPr>
+              <w:t>Enemies spawn randomly, becoming more frequent</w:t>
+            </w:r>
+            <w:r>
+              <w:rPr>
+                <w:rFonts w:ascii="Arial" w:hAnsi="Arial" w:cs="Arial"/>
+                <w:bCs/>
+                <w:sz w:val="20"/>
+                <w:szCs w:val="20"/>
+              </w:rPr>
+              <w:t xml:space="preserve"> as the game progresses.</w:t>
+            </w:r>
+          </w:p>
+          <w:p>
+            <w:pPr>
+              <w:pStyle w:val="ListParagraph"/>
+              <w:widowControl/>
+              <w:numPr>
+                <w:ilvl w:val="0"/>
+                <w:numId w:val="19"/>
+              </w:numPr>
+              <w:autoSpaceDE/>
+              <w:autoSpaceDN/>
+              <w:adjustRightInd/>
+              <w:spacing w:after="160" w:line="259" w:lineRule="auto"/>
+              <w:rPr>
+                <w:rFonts w:ascii="Arial" w:hAnsi="Arial" w:cs="Arial"/>
+                <w:bCs/>
+                <w:sz w:val="20"/>
+                <w:szCs w:val="20"/>
+              </w:rPr>
+            </w:pPr>
+            <w:r>
+              <w:rPr>
+                <w:rFonts w:ascii="Arial" w:hAnsi="Arial" w:cs="Arial"/>
+                <w:bCs/>
+                <w:sz w:val="20"/>
+                <w:szCs w:val="20"/>
+              </w:rPr>
+              <w:t>Enemies will always be moving</w:t>
+            </w:r>
+            <w:r>
+              <w:rPr>
+                <w:rFonts w:ascii="Arial" w:hAnsi="Arial" w:cs="Arial"/>
+                <w:bCs/>
+                <w:sz w:val="20"/>
+                <w:szCs w:val="20"/>
+              </w:rPr>
+              <w:t xml:space="preserve"> a</w:t>
+            </w:r>
+            <w:r>
+              <w:rPr>
+                <w:rFonts w:ascii="Arial" w:hAnsi="Arial" w:cs="Arial"/>
+                <w:bCs/>
+                <w:sz w:val="20"/>
+                <w:szCs w:val="20"/>
+              </w:rPr>
+              <w:t>nd will fire projectiles randomly at the player</w:t>
+            </w:r>
+            <w:r>
+              <w:rPr>
+                <w:rFonts w:ascii="Arial" w:hAnsi="Arial" w:cs="Arial"/>
+                <w:bCs/>
+                <w:sz w:val="20"/>
+                <w:szCs w:val="20"/>
+              </w:rPr>
+              <w:t>.</w:t>
+            </w:r>
+          </w:p>
+          <w:p>
+            <w:pPr>
+              <w:pStyle w:val="ListParagraph"/>
+              <w:widowControl/>
+              <w:numPr>
+                <w:ilvl w:val="0"/>
+                <w:numId w:val="19"/>
+              </w:numPr>
+              <w:autoSpaceDE/>
+              <w:autoSpaceDN/>
+              <w:adjustRightInd/>
+              <w:spacing w:after="160" w:line="259" w:lineRule="auto"/>
+              <w:rPr>
+                <w:rFonts w:ascii="Arial" w:hAnsi="Arial" w:cs="Arial"/>
+                <w:bCs/>
+                <w:sz w:val="20"/>
+                <w:szCs w:val="20"/>
+              </w:rPr>
+            </w:pPr>
+            <w:r>
+              <w:rPr>
+                <w:rFonts w:ascii="Arial" w:hAnsi="Arial" w:cs="Arial"/>
+                <w:bCs/>
+                <w:sz w:val="20"/>
+                <w:szCs w:val="20"/>
+              </w:rPr>
+              <w:t>Enemy movement is limited in the x-axis and will bounce off the screen when reaching a limit</w:t>
+            </w:r>
+          </w:p>
+          <w:p>
+            <w:pPr>
+              <w:pStyle w:val="ListParagraph"/>
+              <w:widowControl/>
+              <w:numPr>
+                <w:ilvl w:val="0"/>
+                <w:numId w:val="19"/>
+              </w:numPr>
+              <w:autoSpaceDE/>
+              <w:autoSpaceDN/>
+              <w:adjustRightInd/>
+              <w:spacing w:after="160" w:line="259" w:lineRule="auto"/>
+              <w:rPr>
+                <w:rFonts w:ascii="Arial" w:hAnsi="Arial" w:cs="Arial"/>
+                <w:bCs/>
+                <w:sz w:val="20"/>
+                <w:szCs w:val="20"/>
+              </w:rPr>
+            </w:pPr>
+            <w:r>
+              <w:rPr>
+                <w:rFonts w:ascii="Arial" w:hAnsi="Arial" w:cs="Arial"/>
+                <w:bCs/>
+                <w:sz w:val="20"/>
+                <w:szCs w:val="20"/>
+              </w:rPr>
+              <w:t>Powerups spawn randomly, giving the user various abilities. The spring will boost the user to a further point in the level, whereas the mushroom will grant the player some random period of invincibility.</w:t>
+            </w:r>
+            <w:bookmarkStart w:id="0" w:name="_GoBack"/>
+            <w:bookmarkEnd w:id="0"/>
+          </w:p>
+          <w:p>
+            <w:pPr>
+              <w:pStyle w:val="ListParagraph"/>
+              <w:widowControl/>
+              <w:numPr>
+                <w:ilvl w:val="0"/>
+                <w:numId w:val="19"/>
+              </w:numPr>
+              <w:autoSpaceDE/>
+              <w:autoSpaceDN/>
+              <w:adjustRightInd/>
+              <w:spacing w:after="160" w:line="259" w:lineRule="auto"/>
+              <w:rPr>
+                <w:rFonts w:ascii="Arial" w:hAnsi="Arial" w:cs="Arial"/>
+                <w:bCs/>
+                <w:sz w:val="20"/>
+                <w:szCs w:val="20"/>
+              </w:rPr>
+            </w:pPr>
+            <w:r>
+              <w:rPr>
+                <w:rFonts w:ascii="Arial" w:hAnsi="Arial" w:cs="Arial"/>
+                <w:bCs/>
+                <w:sz w:val="20"/>
+                <w:szCs w:val="20"/>
+              </w:rPr>
+              <w:t>The user only gets one life</w:t>
+            </w:r>
+            <w:r>
+              <w:rPr>
+                <w:rFonts w:ascii="Arial" w:hAnsi="Arial" w:cs="Arial"/>
+                <w:bCs/>
+                <w:sz w:val="20"/>
+                <w:szCs w:val="20"/>
+              </w:rPr>
+              <w:t xml:space="preserve"> per game, there are no second chances.</w:t>
+            </w:r>
+          </w:p>
+          <w:p>
+            <w:pPr>
+              <w:pStyle w:val="ListParagraph"/>
+              <w:widowControl/>
+              <w:numPr>
+                <w:ilvl w:val="0"/>
+                <w:numId w:val="19"/>
+              </w:numPr>
+              <w:autoSpaceDE/>
+              <w:autoSpaceDN/>
+              <w:adjustRightInd/>
+              <w:spacing w:after="160" w:line="259" w:lineRule="auto"/>
+              <w:rPr>
+                <w:rFonts w:ascii="Arial" w:hAnsi="Arial" w:cs="Arial"/>
+                <w:bCs/>
+                <w:sz w:val="20"/>
+                <w:szCs w:val="20"/>
+              </w:rPr>
+            </w:pPr>
+            <w:r>
+              <w:rPr>
+                <w:rFonts w:ascii="Arial" w:hAnsi="Arial" w:cs="Arial"/>
+                <w:bCs/>
+                <w:sz w:val="20"/>
+                <w:szCs w:val="20"/>
+              </w:rPr>
+              <w:t>If the user hits an enemy, falls off the bottom of the screen or gets hit by an enemy projectile they ‘lose’ and the game finishes</w:t>
+            </w:r>
+          </w:p>
+          <w:p>
+            <w:pPr>
+              <w:pStyle w:val="ListParagraph"/>
+              <w:widowControl/>
+              <w:numPr>
+                <w:ilvl w:val="0"/>
+                <w:numId w:val="19"/>
+              </w:numPr>
+              <w:autoSpaceDE/>
+              <w:autoSpaceDN/>
+              <w:adjustRightInd/>
+              <w:spacing w:after="160" w:line="259" w:lineRule="auto"/>
+              <w:rPr>
+                <w:rFonts w:ascii="Arial" w:hAnsi="Arial" w:cs="Arial"/>
+                <w:bCs/>
+                <w:sz w:val="20"/>
+                <w:szCs w:val="20"/>
+              </w:rPr>
+            </w:pPr>
+            <w:r>
+              <w:rPr>
+                <w:rFonts w:ascii="Arial" w:hAnsi="Arial" w:cs="Arial"/>
+                <w:bCs/>
+                <w:sz w:val="20"/>
+                <w:szCs w:val="20"/>
+              </w:rPr>
+              <w:t>Each game a score counter and a treasure counter are displayed.</w:t>
+            </w:r>
           </w:p>
         </w:tc>
       </w:tr>
@@ -821,6 +1597,7 @@
                 <w:sz w:val="20"/>
                 <w:szCs w:val="20"/>
               </w:rPr>
+              <w:lastRenderedPageBreak/>
               <w:t>Game challenges:</w:t>
             </w:r>
           </w:p>
@@ -843,6 +1620,111 @@
                 <w:szCs w:val="20"/>
               </w:rPr>
             </w:pPr>
+            <w:r>
+              <w:rPr>
+                <w:rFonts w:ascii="Arial" w:hAnsi="Arial" w:cs="Arial"/>
+                <w:b/>
+                <w:sz w:val="20"/>
+                <w:szCs w:val="20"/>
+              </w:rPr>
+              <w:t>Challenges</w:t>
+            </w:r>
+            <w:r>
+              <w:rPr>
+                <w:rFonts w:ascii="Arial" w:hAnsi="Arial" w:cs="Arial"/>
+                <w:bCs/>
+                <w:sz w:val="20"/>
+                <w:szCs w:val="20"/>
+              </w:rPr>
+              <w:t>:</w:t>
+            </w:r>
+          </w:p>
+          <w:p>
+            <w:pPr>
+              <w:pStyle w:val="ListParagraph"/>
+              <w:widowControl/>
+              <w:numPr>
+                <w:ilvl w:val="0"/>
+                <w:numId w:val="19"/>
+              </w:numPr>
+              <w:autoSpaceDE/>
+              <w:autoSpaceDN/>
+              <w:adjustRightInd/>
+              <w:spacing w:after="160" w:line="259" w:lineRule="auto"/>
+              <w:rPr>
+                <w:rFonts w:ascii="Arial" w:hAnsi="Arial" w:cs="Arial"/>
+                <w:bCs/>
+                <w:sz w:val="20"/>
+                <w:szCs w:val="20"/>
+              </w:rPr>
+            </w:pPr>
+            <w:r>
+              <w:rPr>
+                <w:rFonts w:ascii="Arial" w:hAnsi="Arial" w:cs="Arial"/>
+                <w:bCs/>
+                <w:sz w:val="20"/>
+                <w:szCs w:val="20"/>
+              </w:rPr>
+              <w:t>Be able to jump from platform to platform (with increasing difficulty as the game progresses)</w:t>
+            </w:r>
+          </w:p>
+          <w:p>
+            <w:pPr>
+              <w:pStyle w:val="ListParagraph"/>
+              <w:widowControl/>
+              <w:numPr>
+                <w:ilvl w:val="0"/>
+                <w:numId w:val="19"/>
+              </w:numPr>
+              <w:autoSpaceDE/>
+              <w:autoSpaceDN/>
+              <w:adjustRightInd/>
+              <w:spacing w:after="160" w:line="259" w:lineRule="auto"/>
+              <w:rPr>
+                <w:rFonts w:ascii="Arial" w:hAnsi="Arial" w:cs="Arial"/>
+                <w:bCs/>
+                <w:sz w:val="20"/>
+                <w:szCs w:val="20"/>
+              </w:rPr>
+            </w:pPr>
+            <w:r>
+              <w:rPr>
+                <w:rFonts w:ascii="Arial" w:hAnsi="Arial" w:cs="Arial"/>
+                <w:bCs/>
+                <w:sz w:val="20"/>
+                <w:szCs w:val="20"/>
+              </w:rPr>
+              <w:t>To avoid touching the moving enemies</w:t>
+            </w:r>
+          </w:p>
+          <w:p>
+            <w:pPr>
+              <w:pStyle w:val="ListParagraph"/>
+              <w:widowControl/>
+              <w:numPr>
+                <w:ilvl w:val="0"/>
+                <w:numId w:val="19"/>
+              </w:numPr>
+              <w:autoSpaceDE/>
+              <w:autoSpaceDN/>
+              <w:adjustRightInd/>
+              <w:spacing w:after="160" w:line="259" w:lineRule="auto"/>
+              <w:rPr>
+                <w:rFonts w:ascii="Arial" w:hAnsi="Arial" w:cs="Arial"/>
+                <w:bCs/>
+                <w:sz w:val="20"/>
+                <w:szCs w:val="20"/>
+              </w:rPr>
+            </w:pPr>
+            <w:r>
+              <w:rPr>
+                <w:rFonts w:ascii="Arial" w:hAnsi="Arial" w:cs="Arial"/>
+                <w:bCs/>
+                <w:sz w:val="20"/>
+                <w:szCs w:val="20"/>
+              </w:rPr>
+              <w:t xml:space="preserve">To avoid enemy projectiles from hitting them </w:t>
+            </w:r>
           </w:p>
         </w:tc>
       </w:tr>
@@ -952,7 +1834,7 @@
                 <w:sz w:val="20"/>
                 <w:szCs w:val="20"/>
               </w:rPr>
-              <w:t>pyGame</w:t>
+              <w:t>Choice: pyGame was used for this project</w:t>
             </w:r>
           </w:p>
         </w:tc>
@@ -1012,7 +1894,7 @@
                 <w:sz w:val="20"/>
                 <w:szCs w:val="20"/>
               </w:rPr>
-              <w:t>Keyboard</w:t>
+              <w:t>User input: Comes entirely from keyboard inputs</w:t>
             </w:r>
           </w:p>
         </w:tc>
@@ -1068,11 +1950,111 @@
             <w:r>
               <w:rPr>
                 <w:rFonts w:ascii="Arial" w:hAnsi="Arial" w:cs="Arial"/>
-                <w:bCs/>
-                <w:sz w:val="20"/>
-                <w:szCs w:val="20"/>
-              </w:rPr>
-              <w:t>Collision detection to floor, collision detection with en</w:t>
+                <w:b/>
+                <w:sz w:val="20"/>
+                <w:szCs w:val="20"/>
+              </w:rPr>
+              <w:t xml:space="preserve">Collision detection: </w:t>
+            </w:r>
+            <w:r>
+              <w:rPr>
+                <w:rFonts w:ascii="Arial" w:hAnsi="Arial" w:cs="Arial"/>
+                <w:bCs/>
+                <w:sz w:val="20"/>
+                <w:szCs w:val="20"/>
+              </w:rPr>
+              <w:t xml:space="preserve">Collision detection is plentiful in this game, with </w:t>
+            </w:r>
+            <w:r>
+              <w:rPr>
+                <w:rFonts w:ascii="Arial" w:hAnsi="Arial" w:cs="Arial"/>
+                <w:bCs/>
+                <w:sz w:val="20"/>
+                <w:szCs w:val="20"/>
+              </w:rPr>
+              <w:t xml:space="preserve">masked collision detection being used for accuracy. </w:t>
+            </w:r>
+          </w:p>
+          <w:p>
+            <w:pPr>
+              <w:widowControl/>
+              <w:autoSpaceDE/>
+              <w:autoSpaceDN/>
+              <w:adjustRightInd/>
+              <w:spacing w:after="160" w:line="259" w:lineRule="auto"/>
+              <w:rPr>
+                <w:rFonts w:ascii="Arial" w:hAnsi="Arial" w:cs="Arial"/>
+                <w:bCs/>
+                <w:sz w:val="20"/>
+                <w:szCs w:val="20"/>
+              </w:rPr>
+            </w:pPr>
+            <w:r>
+              <w:rPr>
+                <w:rFonts w:ascii="Arial" w:hAnsi="Arial" w:cs="Arial"/>
+                <w:bCs/>
+                <w:sz w:val="20"/>
+                <w:szCs w:val="20"/>
+              </w:rPr>
+              <w:t>Masked collision detection differs from box collision detection, as instead of checking whether too sprite images collide it instead determines whether the objects within these sprite images have collide.</w:t>
+            </w:r>
+          </w:p>
+          <w:p>
+            <w:pPr>
+              <w:widowControl/>
+              <w:autoSpaceDE/>
+              <w:autoSpaceDN/>
+              <w:adjustRightInd/>
+              <w:spacing w:after="160" w:line="259" w:lineRule="auto"/>
+              <w:rPr>
+                <w:rFonts w:ascii="Arial" w:hAnsi="Arial" w:cs="Arial"/>
+                <w:bCs/>
+                <w:sz w:val="20"/>
+                <w:szCs w:val="20"/>
+              </w:rPr>
+            </w:pPr>
+            <w:r>
+              <w:rPr>
+                <w:rFonts w:ascii="Arial" w:hAnsi="Arial" w:cs="Arial"/>
+                <w:bCs/>
+                <w:sz w:val="20"/>
+                <w:szCs w:val="20"/>
+              </w:rPr>
+              <w:lastRenderedPageBreak/>
+              <w:t>Collision occurs between the player and every other sprite, however, there is limited collision detection between other sprites (since it wasn’t required).</w:t>
+            </w:r>
+          </w:p>
+          <w:p>
+            <w:pPr>
+              <w:widowControl/>
+              <w:autoSpaceDE/>
+              <w:autoSpaceDN/>
+              <w:adjustRightInd/>
+              <w:spacing w:after="160" w:line="259" w:lineRule="auto"/>
+              <w:rPr>
+                <w:rFonts w:ascii="Arial" w:hAnsi="Arial" w:cs="Arial"/>
+                <w:bCs/>
+                <w:sz w:val="20"/>
+                <w:szCs w:val="20"/>
+              </w:rPr>
+            </w:pPr>
+            <w:r>
+              <w:rPr>
+                <w:rFonts w:ascii="Arial" w:hAnsi="Arial" w:cs="Arial"/>
+                <w:b/>
+                <w:sz w:val="20"/>
+                <w:szCs w:val="20"/>
+              </w:rPr>
+              <w:t xml:space="preserve">Event detection: </w:t>
+            </w:r>
+            <w:r>
+              <w:rPr>
+                <w:rFonts w:ascii="Arial" w:hAnsi="Arial" w:cs="Arial"/>
+                <w:bCs/>
+                <w:sz w:val="20"/>
+                <w:szCs w:val="20"/>
+              </w:rPr>
+              <w:t>If the user reaches a certain score, the game will increase the difficulty using a number of metrics</w:t>
             </w:r>
           </w:p>
         </w:tc>
@@ -1103,6 +2085,7 @@
                 <w:sz w:val="20"/>
                 <w:szCs w:val="20"/>
               </w:rPr>
+              <w:lastRenderedPageBreak/>
               <w:t>Incorporate multimedia content:</w:t>
             </w:r>
           </w:p>
@@ -1125,6 +2108,15 @@
                 <w:szCs w:val="20"/>
               </w:rPr>
             </w:pPr>
+            <w:r>
+              <w:rPr>
+                <w:rFonts w:ascii="Arial" w:hAnsi="Arial" w:cs="Arial"/>
+                <w:bCs/>
+                <w:sz w:val="20"/>
+                <w:szCs w:val="20"/>
+              </w:rPr>
+              <w:t>Multimedia content was incorporated into the game (both graphics and animation)</w:t>
+            </w:r>
           </w:p>
         </w:tc>
       </w:tr>
@@ -1183,7 +2175,7 @@
                 <w:sz w:val="20"/>
                 <w:szCs w:val="20"/>
               </w:rPr>
-              <w:t>Used pre-made spritesheets</w:t>
+              <w:t>Use of math library for projectile calculations and player movement. Use of random library for random spawns.</w:t>
             </w:r>
           </w:p>
         </w:tc>
@@ -1290,14 +2282,137 @@
             <w:r>
               <w:rPr>
                 <w:rFonts w:ascii="Arial" w:hAnsi="Arial" w:cs="Arial"/>
-                <w:bCs/>
-                <w:sz w:val="20"/>
-                <w:szCs w:val="20"/>
-              </w:rPr>
-              <w:t>As score increases enemies spawn more regularly, platforms move faster, platforms that more more frequent, distance between platform increases</w:t>
-            </w:r>
-            <w:bookmarkStart w:id="0" w:name="_GoBack"/>
-            <w:bookmarkEnd w:id="0"/>
+                <w:b/>
+                <w:sz w:val="20"/>
+                <w:szCs w:val="20"/>
+              </w:rPr>
+              <w:t>Game economy</w:t>
+            </w:r>
+            <w:r>
+              <w:rPr>
+                <w:rFonts w:ascii="Arial" w:hAnsi="Arial" w:cs="Arial"/>
+                <w:bCs/>
+                <w:sz w:val="20"/>
+                <w:szCs w:val="20"/>
+              </w:rPr>
+              <w:t>: As the user progresses through the game, the game makes itself more difficult through the random level it generates:</w:t>
+            </w:r>
+          </w:p>
+          <w:p>
+            <w:pPr>
+              <w:pStyle w:val="ListParagraph"/>
+              <w:widowControl/>
+              <w:numPr>
+                <w:ilvl w:val="0"/>
+                <w:numId w:val="19"/>
+              </w:numPr>
+              <w:autoSpaceDE/>
+              <w:autoSpaceDN/>
+              <w:adjustRightInd/>
+              <w:spacing w:after="160" w:line="259" w:lineRule="auto"/>
+              <w:rPr>
+                <w:rFonts w:ascii="Arial" w:hAnsi="Arial" w:cs="Arial"/>
+                <w:bCs/>
+                <w:sz w:val="20"/>
+                <w:szCs w:val="20"/>
+              </w:rPr>
+            </w:pPr>
+            <w:r>
+              <w:rPr>
+                <w:rFonts w:ascii="Arial" w:hAnsi="Arial" w:cs="Arial"/>
+                <w:bCs/>
+                <w:sz w:val="20"/>
+                <w:szCs w:val="20"/>
+              </w:rPr>
+              <w:t>Platform spawns decrease, platforms widths decrease and distancing between platforms increase</w:t>
+            </w:r>
+          </w:p>
+          <w:p>
+            <w:pPr>
+              <w:pStyle w:val="ListParagraph"/>
+              <w:widowControl/>
+              <w:numPr>
+                <w:ilvl w:val="0"/>
+                <w:numId w:val="19"/>
+              </w:numPr>
+              <w:autoSpaceDE/>
+              <w:autoSpaceDN/>
+              <w:adjustRightInd/>
+              <w:spacing w:after="160" w:line="259" w:lineRule="auto"/>
+              <w:rPr>
+                <w:rFonts w:ascii="Arial" w:hAnsi="Arial" w:cs="Arial"/>
+                <w:bCs/>
+                <w:sz w:val="20"/>
+                <w:szCs w:val="20"/>
+              </w:rPr>
+            </w:pPr>
+            <w:r>
+              <w:rPr>
+                <w:rFonts w:ascii="Arial" w:hAnsi="Arial" w:cs="Arial"/>
+                <w:bCs/>
+                <w:sz w:val="20"/>
+                <w:szCs w:val="20"/>
+              </w:rPr>
+              <w:t>Chances of platforms moving increases, along with the platform speed</w:t>
+            </w:r>
+          </w:p>
+          <w:p>
+            <w:pPr>
+              <w:pStyle w:val="ListParagraph"/>
+              <w:widowControl/>
+              <w:numPr>
+                <w:ilvl w:val="0"/>
+                <w:numId w:val="19"/>
+              </w:numPr>
+              <w:autoSpaceDE/>
+              <w:autoSpaceDN/>
+              <w:adjustRightInd/>
+              <w:spacing w:after="160" w:line="259" w:lineRule="auto"/>
+              <w:rPr>
+                <w:rFonts w:ascii="Arial" w:hAnsi="Arial" w:cs="Arial"/>
+                <w:bCs/>
+                <w:sz w:val="20"/>
+                <w:szCs w:val="20"/>
+              </w:rPr>
+            </w:pPr>
+            <w:r>
+              <w:rPr>
+                <w:rFonts w:ascii="Arial" w:hAnsi="Arial" w:cs="Arial"/>
+                <w:bCs/>
+                <w:sz w:val="20"/>
+                <w:szCs w:val="20"/>
+              </w:rPr>
+              <w:t>Enemy spawns increase, as well as frequency of projectiles they spawn</w:t>
+            </w:r>
+          </w:p>
+          <w:p>
+            <w:pPr>
+              <w:pStyle w:val="ListParagraph"/>
+              <w:widowControl/>
+              <w:numPr>
+                <w:ilvl w:val="0"/>
+                <w:numId w:val="19"/>
+              </w:numPr>
+              <w:autoSpaceDE/>
+              <w:autoSpaceDN/>
+              <w:adjustRightInd/>
+              <w:spacing w:after="160" w:line="259" w:lineRule="auto"/>
+              <w:rPr>
+                <w:rFonts w:ascii="Arial" w:hAnsi="Arial" w:cs="Arial"/>
+                <w:bCs/>
+                <w:sz w:val="20"/>
+                <w:szCs w:val="20"/>
+              </w:rPr>
+            </w:pPr>
+            <w:r>
+              <w:rPr>
+                <w:rFonts w:ascii="Arial" w:hAnsi="Arial" w:cs="Arial"/>
+                <w:bCs/>
+                <w:sz w:val="20"/>
+                <w:szCs w:val="20"/>
+              </w:rPr>
+              <w:t>Powerup spawning doesn’t decrease (necessarily), but because of less platforms power-ups become rarer.</w:t>
+            </w:r>
           </w:p>
         </w:tc>
       </w:tr>
@@ -1352,20 +2467,77 @@
             <w:r>
               <w:rPr>
                 <w:rFonts w:ascii="Arial" w:hAnsi="Arial" w:cs="Arial"/>
-                <w:bCs/>
-                <w:sz w:val="20"/>
-                <w:szCs w:val="20"/>
-              </w:rPr>
-              <w:t xml:space="preserve">Acceleration, </w:t>
-            </w:r>
-            <w:r>
-              <w:rPr>
-                <w:rFonts w:ascii="Arial" w:hAnsi="Arial" w:cs="Arial"/>
-                <w:bCs/>
-                <w:sz w:val="20"/>
-                <w:szCs w:val="20"/>
-              </w:rPr>
-              <w:t>friction, gravity</w:t>
+                <w:b/>
+                <w:sz w:val="20"/>
+                <w:szCs w:val="20"/>
+              </w:rPr>
+              <w:t>Game physics</w:t>
+            </w:r>
+            <w:r>
+              <w:rPr>
+                <w:rFonts w:ascii="Arial" w:hAnsi="Arial" w:cs="Arial"/>
+                <w:bCs/>
+                <w:sz w:val="20"/>
+                <w:szCs w:val="20"/>
+              </w:rPr>
+              <w:t>: All game physics was implemented from scratch using equations of motion.</w:t>
+            </w:r>
+          </w:p>
+          <w:p>
+            <w:pPr>
+              <w:widowControl/>
+              <w:autoSpaceDE/>
+              <w:autoSpaceDN/>
+              <w:adjustRightInd/>
+              <w:spacing w:after="160" w:line="259" w:lineRule="auto"/>
+              <w:rPr>
+                <w:rFonts w:ascii="Arial" w:hAnsi="Arial" w:cs="Arial"/>
+                <w:bCs/>
+                <w:sz w:val="20"/>
+                <w:szCs w:val="20"/>
+              </w:rPr>
+            </w:pPr>
+            <w:r>
+              <w:rPr>
+                <w:rFonts w:ascii="Arial" w:hAnsi="Arial" w:cs="Arial"/>
+                <w:bCs/>
+                <w:sz w:val="20"/>
+                <w:szCs w:val="20"/>
+              </w:rPr>
+              <w:t>Player: More realistic equations of motion were used for all motion. Gravity was a constant factor on the player which decreased vertical acceleration during jumping realistically and allows the player to ‘fall’. Friction was a factor on the player when moving left or right, which caused the player to not instantly come to a stand still – and in turn limited the movement speed of a player</w:t>
+            </w:r>
+          </w:p>
+          <w:p>
+            <w:pPr>
+              <w:widowControl/>
+              <w:autoSpaceDE/>
+              <w:autoSpaceDN/>
+              <w:adjustRightInd/>
+              <w:spacing w:after="160" w:line="259" w:lineRule="auto"/>
+              <w:rPr>
+                <w:rFonts w:ascii="Arial" w:hAnsi="Arial" w:cs="Arial"/>
+                <w:bCs/>
+                <w:sz w:val="20"/>
+                <w:szCs w:val="20"/>
+              </w:rPr>
+            </w:pPr>
+            <w:r>
+              <w:rPr>
+                <w:rFonts w:ascii="Arial" w:hAnsi="Arial" w:cs="Arial"/>
+                <w:bCs/>
+                <w:sz w:val="20"/>
+                <w:szCs w:val="20"/>
+              </w:rPr>
+              <w:t>Projectile: The projectile sprite was the most complex</w:t>
+            </w:r>
+            <w:r>
+              <w:rPr>
+                <w:rFonts w:ascii="Arial" w:hAnsi="Arial" w:cs="Arial"/>
+                <w:bCs/>
+                <w:sz w:val="20"/>
+                <w:szCs w:val="20"/>
+              </w:rPr>
+              <w:t xml:space="preserve"> physics to implement. Once a projectile was fired at a player it always had to follow the same path, even when the camera was moved up (i.e. more level was generated). This was difficult to do.</w:t>
             </w:r>
           </w:p>
         </w:tc>
@@ -1562,7 +2734,6 @@
                 <w:sz w:val="20"/>
                 <w:szCs w:val="20"/>
               </w:rPr>
-              <w:lastRenderedPageBreak/>
               <w:t xml:space="preserve">Make the game flexible </w:t>
             </w:r>
             <w:r>
@@ -1648,6 +2819,7 @@
           <w:szCs w:val="20"/>
           <w:u w:val="single"/>
         </w:rPr>
+        <w:lastRenderedPageBreak/>
         <w:t>What is expected for the above</w:t>
       </w:r>
     </w:p>
@@ -3852,6 +5024,118 @@
       </w:pPr>
     </w:lvl>
   </w:abstractNum>
+  <w:abstractNum w:abstractNumId="18" w15:restartNumberingAfterBreak="0">
+    <w:nsid w:val="6F52608A"/>
+    <w:multiLevelType w:val="hybridMultilevel"/>
+    <w:tmpl w:val="2EA835F0"/>
+    <w:lvl w:ilvl="0" w:tplc="6834F8BE">
+      <w:numFmt w:val="bullet"/>
+      <w:lvlText w:val="-"/>
+      <w:lvlJc w:val="left"/>
+      <w:pPr>
+        <w:ind w:left="720" w:hanging="360"/>
+      </w:pPr>
+      <w:rPr>
+        <w:rFonts w:ascii="Arial" w:eastAsiaTheme="minorEastAsia" w:hAnsi="Arial" w:cs="Arial" w:hint="default"/>
+      </w:rPr>
+    </w:lvl>
+    <w:lvl w:ilvl="1" w:tplc="08090003" w:tentative="1">
+      <w:start w:val="1"/>
+      <w:numFmt w:val="bullet"/>
+      <w:lvlText w:val="o"/>
+      <w:lvlJc w:val="left"/>
+      <w:pPr>
+        <w:ind w:left="1440" w:hanging="360"/>
+      </w:pPr>
+      <w:rPr>
+        <w:rFonts w:ascii="Courier New" w:hAnsi="Courier New" w:cs="Courier New" w:hint="default"/>
+      </w:rPr>
+    </w:lvl>
+    <w:lvl w:ilvl="2" w:tplc="08090005" w:tentative="1">
+      <w:start w:val="1"/>
+      <w:numFmt w:val="bullet"/>
+      <w:lvlText w:val=""/>
+      <w:lvlJc w:val="left"/>
+      <w:pPr>
+        <w:ind w:left="2160" w:hanging="360"/>
+      </w:pPr>
+      <w:rPr>
+        <w:rFonts w:ascii="Wingdings" w:hAnsi="Wingdings" w:hint="default"/>
+      </w:rPr>
+    </w:lvl>
+    <w:lvl w:ilvl="3" w:tplc="08090001" w:tentative="1">
+      <w:start w:val="1"/>
+      <w:numFmt w:val="bullet"/>
+      <w:lvlText w:val=""/>
+      <w:lvlJc w:val="left"/>
+      <w:pPr>
+        <w:ind w:left="2880" w:hanging="360"/>
+      </w:pPr>
+      <w:rPr>
+        <w:rFonts w:ascii="Symbol" w:hAnsi="Symbol" w:hint="default"/>
+      </w:rPr>
+    </w:lvl>
+    <w:lvl w:ilvl="4" w:tplc="08090003" w:tentative="1">
+      <w:start w:val="1"/>
+      <w:numFmt w:val="bullet"/>
+      <w:lvlText w:val="o"/>
+      <w:lvlJc w:val="left"/>
+      <w:pPr>
+        <w:ind w:left="3600" w:hanging="360"/>
+      </w:pPr>
+      <w:rPr>
+        <w:rFonts w:ascii="Courier New" w:hAnsi="Courier New" w:cs="Courier New" w:hint="default"/>
+      </w:rPr>
+    </w:lvl>
+    <w:lvl w:ilvl="5" w:tplc="08090005" w:tentative="1">
+      <w:start w:val="1"/>
+      <w:numFmt w:val="bullet"/>
+      <w:lvlText w:val=""/>
+      <w:lvlJc w:val="left"/>
+      <w:pPr>
+        <w:ind w:left="4320" w:hanging="360"/>
+      </w:pPr>
+      <w:rPr>
+        <w:rFonts w:ascii="Wingdings" w:hAnsi="Wingdings" w:hint="default"/>
+      </w:rPr>
+    </w:lvl>
+    <w:lvl w:ilvl="6" w:tplc="08090001" w:tentative="1">
+      <w:start w:val="1"/>
+      <w:numFmt w:val="bullet"/>
+      <w:lvlText w:val=""/>
+      <w:lvlJc w:val="left"/>
+      <w:pPr>
+        <w:ind w:left="5040" w:hanging="360"/>
+      </w:pPr>
+      <w:rPr>
+        <w:rFonts w:ascii="Symbol" w:hAnsi="Symbol" w:hint="default"/>
+      </w:rPr>
+    </w:lvl>
+    <w:lvl w:ilvl="7" w:tplc="08090003" w:tentative="1">
+      <w:start w:val="1"/>
+      <w:numFmt w:val="bullet"/>
+      <w:lvlText w:val="o"/>
+      <w:lvlJc w:val="left"/>
+      <w:pPr>
+        <w:ind w:left="5760" w:hanging="360"/>
+      </w:pPr>
+      <w:rPr>
+        <w:rFonts w:ascii="Courier New" w:hAnsi="Courier New" w:cs="Courier New" w:hint="default"/>
+      </w:rPr>
+    </w:lvl>
+    <w:lvl w:ilvl="8" w:tplc="08090005" w:tentative="1">
+      <w:start w:val="1"/>
+      <w:numFmt w:val="bullet"/>
+      <w:lvlText w:val=""/>
+      <w:lvlJc w:val="left"/>
+      <w:pPr>
+        <w:ind w:left="6480" w:hanging="360"/>
+      </w:pPr>
+      <w:rPr>
+        <w:rFonts w:ascii="Wingdings" w:hAnsi="Wingdings" w:hint="default"/>
+      </w:rPr>
+    </w:lvl>
+  </w:abstractNum>
   <w:num w:numId="1">
     <w:abstractNumId w:val="1"/>
   </w:num>
@@ -3905,6 +5189,9 @@
   </w:num>
   <w:num w:numId="18">
     <w:abstractNumId w:val="5"/>
+  </w:num>
+  <w:num w:numId="19">
+    <w:abstractNumId w:val="18"/>
   </w:num>
 </w:numbering>
 </file>
@@ -4789,7 +6076,7 @@
 </file>
 
 <file path=customXml/itemProps1.xml><?xml version="1.0" encoding="utf-8"?>
-<ds:datastoreItem xmlns:ds="http://schemas.openxmlformats.org/officeDocument/2006/customXml" ds:itemID="{5AE40D21-9141-467B-B169-54B1D96E8849}">
+<ds:datastoreItem xmlns:ds="http://schemas.openxmlformats.org/officeDocument/2006/customXml" ds:itemID="{DCE0A57B-5865-40A9-8BBC-5D4C24B7682B}">
   <ds:schemaRefs>
     <ds:schemaRef ds:uri="http://schemas.openxmlformats.org/officeDocument/2006/bibliography"/>
   </ds:schemaRefs>

</xml_diff>

<commit_message>
Updated game specification document
</commit_message>
<xml_diff>
--- a/Assignment/game.spec.2019.docx
+++ b/Assignment/game.spec.2019.docx
@@ -554,7 +554,58 @@
                 <w:sz w:val="20"/>
                 <w:szCs w:val="20"/>
               </w:rPr>
-              <w:t>A 2D platformer with randomly generated infinite level that gets progressively more difficult the further a user</w:t>
+              <w:t xml:space="preserve">A 2D platformer </w:t>
+            </w:r>
+            <w:r>
+              <w:rPr>
+                <w:rFonts w:ascii="Arial" w:hAnsi="Arial" w:cs="Arial"/>
+                <w:bCs/>
+                <w:sz w:val="20"/>
+                <w:szCs w:val="20"/>
+              </w:rPr>
+              <w:t xml:space="preserve">with a </w:t>
+            </w:r>
+            <w:r>
+              <w:rPr>
+                <w:rFonts w:ascii="Arial" w:hAnsi="Arial" w:cs="Arial"/>
+                <w:bCs/>
+                <w:sz w:val="20"/>
+                <w:szCs w:val="20"/>
+              </w:rPr>
+              <w:t>randomly generated infinite level that gets progressively more difficult the further a user</w:t>
+            </w:r>
+            <w:r>
+              <w:rPr>
+                <w:rFonts w:ascii="Arial" w:hAnsi="Arial" w:cs="Arial"/>
+                <w:bCs/>
+                <w:sz w:val="20"/>
+                <w:szCs w:val="20"/>
+              </w:rPr>
+              <w:t xml:space="preserve"> progresses through it.</w:t>
+            </w:r>
+          </w:p>
+          <w:p>
+            <w:pPr>
+              <w:widowControl/>
+              <w:autoSpaceDE/>
+              <w:autoSpaceDN/>
+              <w:adjustRightInd/>
+              <w:spacing w:after="160" w:line="259" w:lineRule="auto"/>
+              <w:rPr>
+                <w:rFonts w:ascii="Arial" w:hAnsi="Arial" w:cs="Arial"/>
+                <w:bCs/>
+                <w:sz w:val="20"/>
+                <w:szCs w:val="20"/>
+              </w:rPr>
+            </w:pPr>
+            <w:r>
+              <w:rPr>
+                <w:rFonts w:ascii="Arial" w:hAnsi="Arial" w:cs="Arial"/>
+                <w:bCs/>
+                <w:sz w:val="20"/>
+                <w:szCs w:val="20"/>
+              </w:rPr>
+              <w:t>The scene is made up entirely of sprite objects, so it is all interactive in some way to the user.</w:t>
             </w:r>
           </w:p>
         </w:tc>
@@ -632,6 +683,30 @@
                 <w:sz w:val="20"/>
                 <w:szCs w:val="20"/>
               </w:rPr>
+              <w:t>Main menu: A splash screen has been included for both the ‘Main menu’ and ‘Game over’ parts of the game.</w:t>
+            </w:r>
+          </w:p>
+          <w:p>
+            <w:pPr>
+              <w:widowControl/>
+              <w:autoSpaceDE/>
+              <w:autoSpaceDN/>
+              <w:adjustRightInd/>
+              <w:spacing w:after="160" w:line="259" w:lineRule="auto"/>
+              <w:rPr>
+                <w:rFonts w:ascii="Arial" w:hAnsi="Arial" w:cs="Arial"/>
+                <w:bCs/>
+                <w:sz w:val="20"/>
+                <w:szCs w:val="20"/>
+              </w:rPr>
+            </w:pPr>
+            <w:r>
+              <w:rPr>
+                <w:rFonts w:ascii="Arial" w:hAnsi="Arial" w:cs="Arial"/>
+                <w:bCs/>
+                <w:sz w:val="20"/>
+                <w:szCs w:val="20"/>
+              </w:rPr>
               <w:t>Game flow: Once the user reaches a certain point on the screen the screen scrolls downwards revealing more of the level above</w:t>
             </w:r>
             <w:r>
@@ -676,6 +751,17 @@
               </w:rPr>
               <w:t>As the game progresses, the level gets more difficult, with more enemies, fewer powerups, etc.</w:t>
             </w:r>
+            <w:r>
+              <w:rPr>
+                <w:rFonts w:ascii="Arial" w:hAnsi="Arial" w:cs="Arial"/>
+                <w:bCs/>
+                <w:sz w:val="20"/>
+                <w:szCs w:val="20"/>
+              </w:rPr>
+              <w:t xml:space="preserve"> This is all randomized to a certain degree, but constraints have been placed to ensure completing the level is still achievable.</w:t>
+            </w:r>
+            <w:bookmarkStart w:id="0" w:name="_GoBack"/>
+            <w:bookmarkEnd w:id="0"/>
           </w:p>
         </w:tc>
       </w:tr>
@@ -821,7 +907,25 @@
                 <w:sz w:val="20"/>
                 <w:szCs w:val="20"/>
               </w:rPr>
-              <w:t>Level generation: Once the player reaches a certain part of the screen, the screen will scroll and further level information will be displayed, with previous level information being removed (that is out of bounds)</w:t>
+              <w:t xml:space="preserve">Level generation: Once the player reaches a certain part of the screen, the screen will scroll and further level </w:t>
+            </w:r>
+            <w:r>
+              <w:rPr>
+                <w:rFonts w:ascii="Arial" w:hAnsi="Arial" w:cs="Arial"/>
+                <w:bCs/>
+                <w:sz w:val="20"/>
+                <w:szCs w:val="20"/>
+              </w:rPr>
+              <w:t>content will be generated and hence displayed</w:t>
+            </w:r>
+            <w:r>
+              <w:rPr>
+                <w:rFonts w:ascii="Arial" w:hAnsi="Arial" w:cs="Arial"/>
+                <w:bCs/>
+                <w:sz w:val="20"/>
+                <w:szCs w:val="20"/>
+              </w:rPr>
+              <w:t>, with previous level information being removed (that is out of bounds)</w:t>
             </w:r>
             <w:r>
               <w:rPr>
@@ -831,6 +935,15 @@
                 <w:szCs w:val="20"/>
               </w:rPr>
               <w:t>.</w:t>
+            </w:r>
+            <w:r>
+              <w:rPr>
+                <w:rFonts w:ascii="Arial" w:hAnsi="Arial" w:cs="Arial"/>
+                <w:bCs/>
+                <w:sz w:val="20"/>
+                <w:szCs w:val="20"/>
+              </w:rPr>
+              <w:t xml:space="preserve"> This is optimized so the level generated is only what the player requires at that time.</w:t>
             </w:r>
           </w:p>
           <w:p>
@@ -914,15 +1027,6 @@
               </w:rPr>
               <w:t>:</w:t>
             </w:r>
-            <w:r>
-              <w:rPr>
-                <w:rFonts w:ascii="Arial" w:hAnsi="Arial" w:cs="Arial"/>
-                <w:bCs/>
-                <w:sz w:val="20"/>
-                <w:szCs w:val="20"/>
-              </w:rPr>
-              <w:t xml:space="preserve"> (DONE)</w:t>
-            </w:r>
           </w:p>
         </w:tc>
         <w:tc>
@@ -1007,6 +1111,7 @@
                 <w:sz w:val="20"/>
                 <w:szCs w:val="20"/>
               </w:rPr>
+              <w:lastRenderedPageBreak/>
               <w:t xml:space="preserve">Multimedia: All sprite classes </w:t>
             </w:r>
             <w:r>
@@ -1049,6 +1154,7 @@
                 <w:sz w:val="20"/>
                 <w:szCs w:val="20"/>
               </w:rPr>
+              <w:lastRenderedPageBreak/>
               <w:t>Game mechanics (30%)</w:t>
             </w:r>
           </w:p>
@@ -1138,7 +1244,6 @@
                 <w:sz w:val="20"/>
                 <w:szCs w:val="20"/>
               </w:rPr>
-              <w:lastRenderedPageBreak/>
               <w:t xml:space="preserve">The player must </w:t>
             </w:r>
             <w:r>
@@ -1470,8 +1575,6 @@
               </w:rPr>
               <w:t>Powerups spawn randomly, giving the user various abilities. The spring will boost the user to a further point in the level, whereas the mushroom will grant the player some random period of invincibility.</w:t>
             </w:r>
-            <w:bookmarkStart w:id="0" w:name="_GoBack"/>
-            <w:bookmarkEnd w:id="0"/>
           </w:p>
           <w:p>
             <w:pPr>
@@ -1597,7 +1700,6 @@
                 <w:sz w:val="20"/>
                 <w:szCs w:val="20"/>
               </w:rPr>
-              <w:lastRenderedPageBreak/>
               <w:t>Game challenges:</w:t>
             </w:r>
           </w:p>
@@ -1665,7 +1767,36 @@
                 <w:sz w:val="20"/>
                 <w:szCs w:val="20"/>
               </w:rPr>
-              <w:t>Be able to jump from platform to platform (with increasing difficulty as the game progresses)</w:t>
+              <w:t>Jump from platform to platform without falling into the void</w:t>
+            </w:r>
+          </w:p>
+          <w:p>
+            <w:pPr>
+              <w:pStyle w:val="ListParagraph"/>
+              <w:widowControl/>
+              <w:numPr>
+                <w:ilvl w:val="0"/>
+                <w:numId w:val="19"/>
+              </w:numPr>
+              <w:autoSpaceDE/>
+              <w:autoSpaceDN/>
+              <w:adjustRightInd/>
+              <w:spacing w:after="160" w:line="259" w:lineRule="auto"/>
+              <w:rPr>
+                <w:rFonts w:ascii="Arial" w:hAnsi="Arial" w:cs="Arial"/>
+                <w:bCs/>
+                <w:sz w:val="20"/>
+                <w:szCs w:val="20"/>
+              </w:rPr>
+            </w:pPr>
+            <w:r>
+              <w:rPr>
+                <w:rFonts w:ascii="Arial" w:hAnsi="Arial" w:cs="Arial"/>
+                <w:bCs/>
+                <w:sz w:val="20"/>
+                <w:szCs w:val="20"/>
+              </w:rPr>
+              <w:t>Make increasingly difficult jumps as the game progresses (faster platforms, more % moving, etc)</w:t>
             </w:r>
           </w:p>
           <w:p>
@@ -1805,6 +1936,7 @@
                 <w:sz w:val="20"/>
                 <w:szCs w:val="20"/>
               </w:rPr>
+              <w:lastRenderedPageBreak/>
               <w:t>Choice (pyGame, Unity):</w:t>
             </w:r>
           </w:p>
@@ -2020,7 +2152,6 @@
                 <w:sz w:val="20"/>
                 <w:szCs w:val="20"/>
               </w:rPr>
-              <w:lastRenderedPageBreak/>
               <w:t>Collision occurs between the player and every other sprite, however, there is limited collision detection between other sprites (since it wasn’t required).</w:t>
             </w:r>
           </w:p>
@@ -2055,6 +2186,39 @@
                 <w:szCs w:val="20"/>
               </w:rPr>
               <w:t>If the user reaches a certain score, the game will increase the difficulty using a number of metrics</w:t>
+            </w:r>
+            <w:r>
+              <w:rPr>
+                <w:rFonts w:ascii="Arial" w:hAnsi="Arial" w:cs="Arial"/>
+                <w:bCs/>
+                <w:sz w:val="20"/>
+                <w:szCs w:val="20"/>
+              </w:rPr>
+              <w:t xml:space="preserve">. </w:t>
+            </w:r>
+          </w:p>
+          <w:p>
+            <w:pPr>
+              <w:widowControl/>
+              <w:autoSpaceDE/>
+              <w:autoSpaceDN/>
+              <w:adjustRightInd/>
+              <w:spacing w:after="160" w:line="259" w:lineRule="auto"/>
+              <w:rPr>
+                <w:rFonts w:ascii="Arial" w:hAnsi="Arial" w:cs="Arial"/>
+                <w:bCs/>
+                <w:sz w:val="20"/>
+                <w:szCs w:val="20"/>
+              </w:rPr>
+            </w:pPr>
+            <w:r>
+              <w:rPr>
+                <w:rFonts w:ascii="Arial" w:hAnsi="Arial" w:cs="Arial"/>
+                <w:bCs/>
+                <w:sz w:val="20"/>
+                <w:szCs w:val="20"/>
+              </w:rPr>
+              <w:t>Treasures (i.e. flags) will be placed every time the user’s score increases by 50</w:t>
             </w:r>
           </w:p>
         </w:tc>
@@ -2085,7 +2249,6 @@
                 <w:sz w:val="20"/>
                 <w:szCs w:val="20"/>
               </w:rPr>
-              <w:lastRenderedPageBreak/>
               <w:t>Incorporate multimedia content:</w:t>
             </w:r>
           </w:p>
@@ -2111,11 +2274,89 @@
             <w:r>
               <w:rPr>
                 <w:rFonts w:ascii="Arial" w:hAnsi="Arial" w:cs="Arial"/>
-                <w:bCs/>
-                <w:sz w:val="20"/>
-                <w:szCs w:val="20"/>
-              </w:rPr>
-              <w:t>Multimedia content was incorporated into the game (both graphics and animation)</w:t>
+                <w:b/>
+                <w:sz w:val="20"/>
+                <w:szCs w:val="20"/>
+              </w:rPr>
+              <w:t>Multimedia</w:t>
+            </w:r>
+            <w:r>
+              <w:rPr>
+                <w:rFonts w:ascii="Arial" w:hAnsi="Arial" w:cs="Arial"/>
+                <w:bCs/>
+                <w:sz w:val="20"/>
+                <w:szCs w:val="20"/>
+              </w:rPr>
+              <w:t xml:space="preserve"> </w:t>
+            </w:r>
+            <w:r>
+              <w:rPr>
+                <w:rFonts w:ascii="Arial" w:hAnsi="Arial" w:cs="Arial"/>
+                <w:b/>
+                <w:sz w:val="20"/>
+                <w:szCs w:val="20"/>
+              </w:rPr>
+              <w:t>content</w:t>
+            </w:r>
+            <w:r>
+              <w:rPr>
+                <w:rFonts w:ascii="Arial" w:hAnsi="Arial" w:cs="Arial"/>
+                <w:bCs/>
+                <w:sz w:val="20"/>
+                <w:szCs w:val="20"/>
+              </w:rPr>
+              <w:t xml:space="preserve"> was incorporated into the game (both graphics and animation)</w:t>
+            </w:r>
+            <w:r>
+              <w:rPr>
+                <w:rFonts w:ascii="Arial" w:hAnsi="Arial" w:cs="Arial"/>
+                <w:bCs/>
+                <w:sz w:val="20"/>
+                <w:szCs w:val="20"/>
+              </w:rPr>
+              <w:t>.</w:t>
+            </w:r>
+          </w:p>
+          <w:p>
+            <w:pPr>
+              <w:widowControl/>
+              <w:autoSpaceDE/>
+              <w:autoSpaceDN/>
+              <w:adjustRightInd/>
+              <w:spacing w:after="160" w:line="259" w:lineRule="auto"/>
+              <w:rPr>
+                <w:rFonts w:ascii="Arial" w:hAnsi="Arial" w:cs="Arial"/>
+                <w:bCs/>
+                <w:sz w:val="20"/>
+                <w:szCs w:val="20"/>
+              </w:rPr>
+            </w:pPr>
+            <w:r>
+              <w:rPr>
+                <w:rFonts w:ascii="Arial" w:hAnsi="Arial" w:cs="Arial"/>
+                <w:bCs/>
+                <w:sz w:val="20"/>
+                <w:szCs w:val="20"/>
+              </w:rPr>
+              <w:t>Sprite sheets were used to improve t</w:t>
+            </w:r>
+            <w:r>
+              <w:rPr>
+                <w:rFonts w:ascii="Arial" w:hAnsi="Arial" w:cs="Arial"/>
+                <w:bCs/>
+                <w:sz w:val="20"/>
+                <w:szCs w:val="20"/>
+              </w:rPr>
+              <w:t>he look of the game, and the graphics rendered from the sprite sheets were animated to improve the feel of the game.</w:t>
+            </w:r>
+            <w:r>
+              <w:rPr>
+                <w:rFonts w:ascii="Arial" w:hAnsi="Arial" w:cs="Arial"/>
+                <w:bCs/>
+                <w:sz w:val="20"/>
+                <w:szCs w:val="20"/>
+              </w:rPr>
+              <w:t xml:space="preserve"> </w:t>
             </w:r>
           </w:p>
         </w:tc>
@@ -2414,6 +2655,31 @@
               <w:t>Powerup spawning doesn’t decrease (necessarily), but because of less platforms power-ups become rarer.</w:t>
             </w:r>
           </w:p>
+          <w:p>
+            <w:pPr>
+              <w:widowControl/>
+              <w:autoSpaceDE/>
+              <w:autoSpaceDN/>
+              <w:adjustRightInd/>
+              <w:spacing w:after="160" w:line="259" w:lineRule="auto"/>
+              <w:ind w:left="360"/>
+              <w:rPr>
+                <w:rFonts w:ascii="Arial" w:hAnsi="Arial" w:cs="Arial"/>
+                <w:bCs/>
+                <w:sz w:val="20"/>
+                <w:szCs w:val="20"/>
+              </w:rPr>
+            </w:pPr>
+            <w:r>
+              <w:rPr>
+                <w:rFonts w:ascii="Arial" w:hAnsi="Arial" w:cs="Arial"/>
+                <w:bCs/>
+                <w:sz w:val="20"/>
+                <w:szCs w:val="20"/>
+              </w:rPr>
+              <w:t>Although the factors above are random, they are limited. Platform speed does not continuously increase, enemies’ spawns do not impossibly large in one space. All the metrics have been carefully thought out and tested rigorously</w:t>
+            </w:r>
+          </w:p>
         </w:tc>
       </w:tr>
       <w:tr>
@@ -2480,64 +2746,182 @@
                 <w:sz w:val="20"/>
                 <w:szCs w:val="20"/>
               </w:rPr>
-              <w:t>: All game physics was implemented from scratch using equations of motion.</w:t>
-            </w:r>
-          </w:p>
-          <w:p>
-            <w:pPr>
-              <w:widowControl/>
-              <w:autoSpaceDE/>
-              <w:autoSpaceDN/>
-              <w:adjustRightInd/>
-              <w:spacing w:after="160" w:line="259" w:lineRule="auto"/>
-              <w:rPr>
-                <w:rFonts w:ascii="Arial" w:hAnsi="Arial" w:cs="Arial"/>
-                <w:bCs/>
-                <w:sz w:val="20"/>
-                <w:szCs w:val="20"/>
-              </w:rPr>
-            </w:pPr>
-            <w:r>
-              <w:rPr>
-                <w:rFonts w:ascii="Arial" w:hAnsi="Arial" w:cs="Arial"/>
-                <w:bCs/>
-                <w:sz w:val="20"/>
-                <w:szCs w:val="20"/>
-              </w:rPr>
-              <w:t>Player: More realistic equations of motion were used for all motion. Gravity was a constant factor on the player which decreased vertical acceleration during jumping realistically and allows the player to ‘fall’. Friction was a factor on the player when moving left or right, which caused the player to not instantly come to a stand still – and in turn limited the movement speed of a player</w:t>
-            </w:r>
-          </w:p>
-          <w:p>
-            <w:pPr>
-              <w:widowControl/>
-              <w:autoSpaceDE/>
-              <w:autoSpaceDN/>
-              <w:adjustRightInd/>
-              <w:spacing w:after="160" w:line="259" w:lineRule="auto"/>
-              <w:rPr>
-                <w:rFonts w:ascii="Arial" w:hAnsi="Arial" w:cs="Arial"/>
-                <w:bCs/>
-                <w:sz w:val="20"/>
-                <w:szCs w:val="20"/>
-              </w:rPr>
-            </w:pPr>
-            <w:r>
-              <w:rPr>
-                <w:rFonts w:ascii="Arial" w:hAnsi="Arial" w:cs="Arial"/>
-                <w:bCs/>
-                <w:sz w:val="20"/>
-                <w:szCs w:val="20"/>
-              </w:rPr>
-              <w:t>Projectile: The projectile sprite was the most complex</w:t>
-            </w:r>
-            <w:r>
-              <w:rPr>
-                <w:rFonts w:ascii="Arial" w:hAnsi="Arial" w:cs="Arial"/>
-                <w:bCs/>
-                <w:sz w:val="20"/>
-                <w:szCs w:val="20"/>
-              </w:rPr>
-              <w:t xml:space="preserve"> physics to implement. Once a projectile was fired at a player it always had to follow the same path, even when the camera was moved up (i.e. more level was generated). This was difficult to do.</w:t>
+              <w:t xml:space="preserve">: All game physics was implemented from scratch using </w:t>
+            </w:r>
+            <w:r>
+              <w:rPr>
+                <w:rFonts w:ascii="Arial" w:hAnsi="Arial" w:cs="Arial"/>
+                <w:bCs/>
+                <w:sz w:val="20"/>
+                <w:szCs w:val="20"/>
+              </w:rPr>
+              <w:t>realis</w:t>
+            </w:r>
+            <w:r>
+              <w:rPr>
+                <w:rFonts w:ascii="Arial" w:hAnsi="Arial" w:cs="Arial"/>
+                <w:bCs/>
+                <w:sz w:val="20"/>
+                <w:szCs w:val="20"/>
+              </w:rPr>
+              <w:t>m</w:t>
+            </w:r>
+            <w:r>
+              <w:rPr>
+                <w:rFonts w:ascii="Arial" w:hAnsi="Arial" w:cs="Arial"/>
+                <w:bCs/>
+                <w:sz w:val="20"/>
+                <w:szCs w:val="20"/>
+              </w:rPr>
+              <w:t xml:space="preserve"> </w:t>
+            </w:r>
+            <w:r>
+              <w:rPr>
+                <w:rFonts w:ascii="Arial" w:hAnsi="Arial" w:cs="Arial"/>
+                <w:bCs/>
+                <w:sz w:val="20"/>
+                <w:szCs w:val="20"/>
+              </w:rPr>
+              <w:t xml:space="preserve">(i.e. </w:t>
+            </w:r>
+            <w:r>
+              <w:rPr>
+                <w:rFonts w:ascii="Arial" w:hAnsi="Arial" w:cs="Arial"/>
+                <w:bCs/>
+                <w:sz w:val="20"/>
+                <w:szCs w:val="20"/>
+              </w:rPr>
+              <w:t>equations of motion</w:t>
+            </w:r>
+            <w:r>
+              <w:rPr>
+                <w:rFonts w:ascii="Arial" w:hAnsi="Arial" w:cs="Arial"/>
+                <w:bCs/>
+                <w:sz w:val="20"/>
+                <w:szCs w:val="20"/>
+              </w:rPr>
+              <w:t>)</w:t>
+            </w:r>
+            <w:r>
+              <w:rPr>
+                <w:rFonts w:ascii="Arial" w:hAnsi="Arial" w:cs="Arial"/>
+                <w:bCs/>
+                <w:sz w:val="20"/>
+                <w:szCs w:val="20"/>
+              </w:rPr>
+              <w:t>.</w:t>
+            </w:r>
+          </w:p>
+          <w:p>
+            <w:pPr>
+              <w:widowControl/>
+              <w:autoSpaceDE/>
+              <w:autoSpaceDN/>
+              <w:adjustRightInd/>
+              <w:spacing w:after="160" w:line="259" w:lineRule="auto"/>
+              <w:rPr>
+                <w:rFonts w:ascii="Arial" w:hAnsi="Arial" w:cs="Arial"/>
+                <w:bCs/>
+                <w:sz w:val="20"/>
+                <w:szCs w:val="20"/>
+              </w:rPr>
+            </w:pPr>
+            <w:r>
+              <w:rPr>
+                <w:rFonts w:ascii="Arial" w:hAnsi="Arial" w:cs="Arial"/>
+                <w:bCs/>
+                <w:sz w:val="20"/>
+                <w:szCs w:val="20"/>
+              </w:rPr>
+              <w:lastRenderedPageBreak/>
+              <w:t xml:space="preserve">Player: More realistic equations of motion were used for all motion. Gravity was a constant factor on the player which decreased vertical acceleration during jumping realistically and allows the player to ‘fall’. Friction was a factor on the player when moving left or right, which </w:t>
+            </w:r>
+            <w:r>
+              <w:rPr>
+                <w:rFonts w:ascii="Arial" w:hAnsi="Arial" w:cs="Arial"/>
+                <w:bCs/>
+                <w:sz w:val="20"/>
+                <w:szCs w:val="20"/>
+              </w:rPr>
+              <w:t>limited the players movement speed and causes the player to not immediately stop when a trigger key is released.</w:t>
+            </w:r>
+          </w:p>
+          <w:p>
+            <w:pPr>
+              <w:widowControl/>
+              <w:autoSpaceDE/>
+              <w:autoSpaceDN/>
+              <w:adjustRightInd/>
+              <w:spacing w:after="160" w:line="259" w:lineRule="auto"/>
+              <w:rPr>
+                <w:rFonts w:ascii="Arial" w:hAnsi="Arial" w:cs="Arial"/>
+                <w:bCs/>
+                <w:sz w:val="20"/>
+                <w:szCs w:val="20"/>
+              </w:rPr>
+            </w:pPr>
+            <w:r>
+              <w:rPr>
+                <w:rFonts w:ascii="Arial" w:hAnsi="Arial" w:cs="Arial"/>
+                <w:bCs/>
+                <w:sz w:val="20"/>
+                <w:szCs w:val="20"/>
+              </w:rPr>
+              <w:t>Projectile: The projectile sprite</w:t>
+            </w:r>
+            <w:r>
+              <w:rPr>
+                <w:rFonts w:ascii="Arial" w:hAnsi="Arial" w:cs="Arial"/>
+                <w:bCs/>
+                <w:sz w:val="20"/>
+                <w:szCs w:val="20"/>
+              </w:rPr>
+              <w:t>s physics</w:t>
+            </w:r>
+            <w:r>
+              <w:rPr>
+                <w:rFonts w:ascii="Arial" w:hAnsi="Arial" w:cs="Arial"/>
+                <w:bCs/>
+                <w:sz w:val="20"/>
+                <w:szCs w:val="20"/>
+              </w:rPr>
+              <w:t xml:space="preserve"> was the most complex</w:t>
+            </w:r>
+            <w:r>
+              <w:rPr>
+                <w:rFonts w:ascii="Arial" w:hAnsi="Arial" w:cs="Arial"/>
+                <w:bCs/>
+                <w:sz w:val="20"/>
+                <w:szCs w:val="20"/>
+              </w:rPr>
+              <w:t xml:space="preserve"> to implement. </w:t>
+            </w:r>
+            <w:r>
+              <w:rPr>
+                <w:rFonts w:ascii="Arial" w:hAnsi="Arial" w:cs="Arial"/>
+                <w:bCs/>
+                <w:sz w:val="20"/>
+                <w:szCs w:val="20"/>
+              </w:rPr>
+              <w:t>On generation a projectile had to follow a path towards the position the player was at generation. It had to remain at a constant speed and follow the same path even with camera movement (i.e. camera moving up at more level generation)</w:t>
+            </w:r>
+            <w:r>
+              <w:rPr>
+                <w:rFonts w:ascii="Arial" w:hAnsi="Arial" w:cs="Arial"/>
+                <w:bCs/>
+                <w:sz w:val="20"/>
+                <w:szCs w:val="20"/>
+              </w:rPr>
+              <w:t>.</w:t>
+            </w:r>
+            <w:r>
+              <w:rPr>
+                <w:rFonts w:ascii="Arial" w:hAnsi="Arial" w:cs="Arial"/>
+                <w:bCs/>
+                <w:sz w:val="20"/>
+                <w:szCs w:val="20"/>
+              </w:rPr>
+              <w:t xml:space="preserve"> </w:t>
             </w:r>
           </w:p>
         </w:tc>
@@ -2570,6 +2954,7 @@
                 <w:sz w:val="20"/>
                 <w:szCs w:val="20"/>
               </w:rPr>
+              <w:lastRenderedPageBreak/>
               <w:t xml:space="preserve">Game optimisation and </w:t>
             </w:r>
             <w:r>
@@ -2796,55 +3181,6 @@
         </w:tc>
       </w:tr>
     </w:tbl>
-    <w:p>
-      <w:pPr>
-        <w:widowControl/>
-        <w:autoSpaceDE/>
-        <w:autoSpaceDN/>
-        <w:adjustRightInd/>
-        <w:spacing w:after="160" w:line="259" w:lineRule="auto"/>
-        <w:rPr>
-          <w:rFonts w:ascii="Arial" w:hAnsi="Arial" w:cs="Arial"/>
-          <w:b/>
-          <w:sz w:val="20"/>
-          <w:szCs w:val="20"/>
-          <w:u w:val="single"/>
-        </w:rPr>
-      </w:pPr>
-      <w:r>
-        <w:rPr>
-          <w:rFonts w:ascii="Arial" w:hAnsi="Arial" w:cs="Arial"/>
-          <w:b/>
-          <w:sz w:val="20"/>
-          <w:szCs w:val="20"/>
-          <w:u w:val="single"/>
-        </w:rPr>
-        <w:lastRenderedPageBreak/>
-        <w:t>What is expected for the above</w:t>
-      </w:r>
-    </w:p>
-    <w:p>
-      <w:pPr>
-        <w:widowControl/>
-        <w:autoSpaceDE/>
-        <w:autoSpaceDN/>
-        <w:adjustRightInd/>
-        <w:spacing w:after="160" w:line="259" w:lineRule="auto"/>
-        <w:rPr>
-          <w:rFonts w:ascii="Arial" w:hAnsi="Arial" w:cs="Arial"/>
-          <w:b/>
-        </w:rPr>
-      </w:pPr>
-      <w:r>
-        <w:rPr>
-          <w:rFonts w:ascii="Arial" w:hAnsi="Arial" w:cs="Arial"/>
-          <w:b/>
-          <w:sz w:val="20"/>
-          <w:szCs w:val="20"/>
-        </w:rPr>
-        <w:t>Game design (10%)</w:t>
-      </w:r>
-    </w:p>
     <w:p>
       <w:pPr>
         <w:widowControl/>
@@ -2859,366 +3195,6 @@
           <w:szCs w:val="20"/>
         </w:rPr>
       </w:pPr>
-      <w:r>
-        <w:rPr>
-          <w:rFonts w:ascii="Arial" w:hAnsi="Arial" w:cs="Arial"/>
-          <w:b/>
-          <w:sz w:val="20"/>
-          <w:szCs w:val="20"/>
-        </w:rPr>
-        <w:t>Goals</w:t>
-      </w:r>
-      <w:r>
-        <w:rPr>
-          <w:rFonts w:ascii="Arial" w:hAnsi="Arial" w:cs="Arial"/>
-          <w:bCs/>
-          <w:sz w:val="20"/>
-          <w:szCs w:val="20"/>
-        </w:rPr>
-        <w:t>: Determine a set of goals</w:t>
-      </w:r>
-    </w:p>
-    <w:p>
-      <w:pPr>
-        <w:widowControl/>
-        <w:autoSpaceDE/>
-        <w:autoSpaceDN/>
-        <w:adjustRightInd/>
-        <w:spacing w:after="160" w:line="259" w:lineRule="auto"/>
-        <w:rPr>
-          <w:rFonts w:ascii="Arial" w:hAnsi="Arial" w:cs="Arial"/>
-          <w:bCs/>
-          <w:sz w:val="20"/>
-          <w:szCs w:val="20"/>
-        </w:rPr>
-      </w:pPr>
-      <w:r>
-        <w:rPr>
-          <w:rFonts w:ascii="Arial" w:hAnsi="Arial" w:cs="Arial"/>
-          <w:b/>
-          <w:sz w:val="20"/>
-          <w:szCs w:val="20"/>
-        </w:rPr>
-        <w:t>Type</w:t>
-      </w:r>
-      <w:r>
-        <w:rPr>
-          <w:rFonts w:ascii="Arial" w:hAnsi="Arial" w:cs="Arial"/>
-          <w:bCs/>
-          <w:sz w:val="20"/>
-          <w:szCs w:val="20"/>
-        </w:rPr>
-        <w:t>: Determine game type (Platform Jumping game)</w:t>
-      </w:r>
-    </w:p>
-    <w:p>
-      <w:pPr>
-        <w:widowControl/>
-        <w:autoSpaceDE/>
-        <w:autoSpaceDN/>
-        <w:adjustRightInd/>
-        <w:spacing w:after="160" w:line="259" w:lineRule="auto"/>
-        <w:rPr>
-          <w:rFonts w:ascii="Arial" w:hAnsi="Arial" w:cs="Arial"/>
-          <w:bCs/>
-          <w:sz w:val="20"/>
-          <w:szCs w:val="20"/>
-        </w:rPr>
-      </w:pPr>
-    </w:p>
-    <w:p>
-      <w:pPr>
-        <w:widowControl/>
-        <w:autoSpaceDE/>
-        <w:autoSpaceDN/>
-        <w:adjustRightInd/>
-        <w:spacing w:after="160" w:line="259" w:lineRule="auto"/>
-        <w:rPr>
-          <w:rFonts w:ascii="Arial" w:hAnsi="Arial" w:cs="Arial"/>
-          <w:b/>
-          <w:sz w:val="20"/>
-          <w:szCs w:val="20"/>
-        </w:rPr>
-      </w:pPr>
-      <w:r>
-        <w:rPr>
-          <w:rFonts w:ascii="Arial" w:hAnsi="Arial" w:cs="Arial"/>
-          <w:b/>
-          <w:sz w:val="20"/>
-          <w:szCs w:val="20"/>
-        </w:rPr>
-        <w:t>Game Mechanics</w:t>
-      </w:r>
-      <w:r>
-        <w:rPr>
-          <w:rFonts w:ascii="Arial" w:hAnsi="Arial" w:cs="Arial"/>
-          <w:b/>
-          <w:sz w:val="20"/>
-          <w:szCs w:val="20"/>
-        </w:rPr>
-        <w:t xml:space="preserve"> (30%)</w:t>
-      </w:r>
-      <w:r>
-        <w:rPr>
-          <w:rFonts w:ascii="Arial" w:hAnsi="Arial" w:cs="Arial"/>
-          <w:b/>
-          <w:sz w:val="20"/>
-          <w:szCs w:val="20"/>
-        </w:rPr>
-        <w:t>:</w:t>
-      </w:r>
-    </w:p>
-    <w:p>
-      <w:pPr>
-        <w:widowControl/>
-        <w:autoSpaceDE/>
-        <w:autoSpaceDN/>
-        <w:adjustRightInd/>
-        <w:spacing w:after="160" w:line="259" w:lineRule="auto"/>
-        <w:rPr>
-          <w:rFonts w:ascii="Segoe UI Emoji" w:hAnsi="Segoe UI Emoji" w:cs="Segoe UI Emoji"/>
-          <w:sz w:val="20"/>
-          <w:szCs w:val="20"/>
-        </w:rPr>
-      </w:pPr>
-      <w:r>
-        <w:rPr>
-          <w:rFonts w:ascii="Arial" w:hAnsi="Arial" w:cs="Arial"/>
-          <w:b/>
-          <w:bCs/>
-          <w:sz w:val="20"/>
-          <w:szCs w:val="20"/>
-        </w:rPr>
-        <w:t xml:space="preserve">Rules/Logic </w:t>
-      </w:r>
-      <w:r>
-        <w:rPr>
-          <w:rFonts w:ascii="Arial" w:hAnsi="Arial" w:cs="Arial"/>
-          <w:sz w:val="20"/>
-          <w:szCs w:val="20"/>
-        </w:rPr>
-        <w:t>Rules and procedures that guide the player and the game response to the player's moves or actions, typically covering:</w:t>
-      </w:r>
-    </w:p>
-    <w:p>
-      <w:pPr>
-        <w:pStyle w:val="ListParagraph"/>
-        <w:widowControl/>
-        <w:numPr>
-          <w:ilvl w:val="0"/>
-          <w:numId w:val="18"/>
-        </w:numPr>
-        <w:autoSpaceDE/>
-        <w:autoSpaceDN/>
-        <w:adjustRightInd/>
-        <w:spacing w:after="160" w:line="259" w:lineRule="auto"/>
-        <w:rPr>
-          <w:rFonts w:ascii="Arial" w:hAnsi="Arial" w:cs="Arial"/>
-          <w:b/>
-          <w:sz w:val="20"/>
-          <w:szCs w:val="20"/>
-        </w:rPr>
-      </w:pPr>
-      <w:r>
-        <w:rPr>
-          <w:rFonts w:ascii="Arial" w:hAnsi="Arial" w:cs="Arial"/>
-          <w:sz w:val="20"/>
-          <w:szCs w:val="20"/>
-        </w:rPr>
-        <w:t>Navigation control</w:t>
-      </w:r>
-    </w:p>
-    <w:p>
-      <w:pPr>
-        <w:pStyle w:val="ListParagraph"/>
-        <w:widowControl/>
-        <w:numPr>
-          <w:ilvl w:val="0"/>
-          <w:numId w:val="18"/>
-        </w:numPr>
-        <w:autoSpaceDE/>
-        <w:autoSpaceDN/>
-        <w:adjustRightInd/>
-        <w:spacing w:after="160" w:line="259" w:lineRule="auto"/>
-        <w:rPr>
-          <w:rFonts w:ascii="Arial" w:hAnsi="Arial" w:cs="Arial"/>
-          <w:b/>
-          <w:sz w:val="20"/>
-          <w:szCs w:val="20"/>
-        </w:rPr>
-      </w:pPr>
-      <w:r>
-        <w:rPr>
-          <w:rFonts w:ascii="Arial" w:hAnsi="Arial" w:cs="Arial"/>
-          <w:sz w:val="20"/>
-          <w:szCs w:val="20"/>
-        </w:rPr>
-        <w:t>Action control</w:t>
-      </w:r>
-    </w:p>
-    <w:p>
-      <w:pPr>
-        <w:pStyle w:val="ListParagraph"/>
-        <w:widowControl/>
-        <w:numPr>
-          <w:ilvl w:val="0"/>
-          <w:numId w:val="18"/>
-        </w:numPr>
-        <w:autoSpaceDE/>
-        <w:autoSpaceDN/>
-        <w:adjustRightInd/>
-        <w:spacing w:after="160" w:line="259" w:lineRule="auto"/>
-        <w:rPr>
-          <w:rFonts w:ascii="Arial" w:hAnsi="Arial" w:cs="Arial"/>
-          <w:b/>
-          <w:sz w:val="20"/>
-          <w:szCs w:val="20"/>
-        </w:rPr>
-      </w:pPr>
-      <w:r>
-        <w:rPr>
-          <w:rFonts w:ascii="Arial" w:hAnsi="Arial" w:cs="Arial"/>
-          <w:sz w:val="20"/>
-          <w:szCs w:val="20"/>
-        </w:rPr>
-        <w:t>Game resource control</w:t>
-      </w:r>
-    </w:p>
-    <w:p>
-      <w:pPr>
-        <w:pStyle w:val="ListParagraph"/>
-        <w:widowControl/>
-        <w:numPr>
-          <w:ilvl w:val="0"/>
-          <w:numId w:val="18"/>
-        </w:numPr>
-        <w:autoSpaceDE/>
-        <w:autoSpaceDN/>
-        <w:adjustRightInd/>
-        <w:spacing w:after="160" w:line="259" w:lineRule="auto"/>
-        <w:rPr>
-          <w:rFonts w:ascii="Arial" w:hAnsi="Arial" w:cs="Arial"/>
-          <w:b/>
-          <w:sz w:val="20"/>
-          <w:szCs w:val="20"/>
-        </w:rPr>
-      </w:pPr>
-      <w:r>
-        <w:rPr>
-          <w:rFonts w:ascii="Arial" w:hAnsi="Arial" w:cs="Arial"/>
-          <w:sz w:val="20"/>
-          <w:szCs w:val="20"/>
-        </w:rPr>
-        <w:t>Skill and difficulty control</w:t>
-      </w:r>
-    </w:p>
-    <w:p>
-      <w:pPr>
-        <w:pStyle w:val="ListParagraph"/>
-        <w:widowControl/>
-        <w:numPr>
-          <w:ilvl w:val="0"/>
-          <w:numId w:val="18"/>
-        </w:numPr>
-        <w:autoSpaceDE/>
-        <w:autoSpaceDN/>
-        <w:adjustRightInd/>
-        <w:spacing w:after="160" w:line="259" w:lineRule="auto"/>
-        <w:rPr>
-          <w:rFonts w:ascii="Arial" w:hAnsi="Arial" w:cs="Arial"/>
-          <w:b/>
-          <w:sz w:val="20"/>
-          <w:szCs w:val="20"/>
-        </w:rPr>
-      </w:pPr>
-      <w:r>
-        <w:rPr>
-          <w:rFonts w:ascii="Arial" w:hAnsi="Arial" w:cs="Arial"/>
-          <w:sz w:val="20"/>
-          <w:szCs w:val="20"/>
-        </w:rPr>
-        <w:t>Game flow, progression, reward, and ending condition</w:t>
-      </w:r>
-    </w:p>
-    <w:p>
-      <w:pPr>
-        <w:pStyle w:val="ListParagraph"/>
-        <w:widowControl/>
-        <w:numPr>
-          <w:ilvl w:val="0"/>
-          <w:numId w:val="18"/>
-        </w:numPr>
-        <w:autoSpaceDE/>
-        <w:autoSpaceDN/>
-        <w:adjustRightInd/>
-        <w:spacing w:after="160" w:line="259" w:lineRule="auto"/>
-        <w:rPr>
-          <w:rFonts w:ascii="Arial" w:hAnsi="Arial" w:cs="Arial"/>
-          <w:b/>
-          <w:sz w:val="20"/>
-          <w:szCs w:val="20"/>
-        </w:rPr>
-      </w:pPr>
-      <w:r>
-        <w:rPr>
-          <w:rFonts w:ascii="Arial" w:hAnsi="Arial" w:cs="Arial"/>
-          <w:sz w:val="20"/>
-          <w:szCs w:val="20"/>
-        </w:rPr>
-        <w:t>Competition and Collaboration</w:t>
-      </w:r>
-    </w:p>
-    <w:p>
-      <w:pPr>
-        <w:pStyle w:val="ListParagraph"/>
-        <w:widowControl/>
-        <w:numPr>
-          <w:ilvl w:val="0"/>
-          <w:numId w:val="18"/>
-        </w:numPr>
-        <w:autoSpaceDE/>
-        <w:autoSpaceDN/>
-        <w:adjustRightInd/>
-        <w:spacing w:after="160" w:line="259" w:lineRule="auto"/>
-        <w:rPr>
-          <w:rFonts w:ascii="Arial" w:hAnsi="Arial" w:cs="Arial"/>
-          <w:b/>
-          <w:sz w:val="20"/>
-          <w:szCs w:val="20"/>
-        </w:rPr>
-      </w:pPr>
-      <w:r>
-        <w:rPr>
-          <w:rFonts w:ascii="Arial" w:hAnsi="Arial" w:cs="Arial"/>
-          <w:sz w:val="20"/>
-          <w:szCs w:val="20"/>
-        </w:rPr>
-        <w:t>Lead to Fun</w:t>
-      </w:r>
-    </w:p>
-    <w:p>
-      <w:pPr>
-        <w:widowControl/>
-        <w:autoSpaceDE/>
-        <w:autoSpaceDN/>
-        <w:adjustRightInd/>
-        <w:spacing w:after="160" w:line="259" w:lineRule="auto"/>
-        <w:rPr>
-          <w:rFonts w:ascii="Arial" w:hAnsi="Arial" w:cs="Arial"/>
-          <w:bCs/>
-          <w:sz w:val="20"/>
-          <w:szCs w:val="20"/>
-        </w:rPr>
-      </w:pPr>
-      <w:r>
-        <w:rPr>
-          <w:rFonts w:ascii="Arial" w:hAnsi="Arial" w:cs="Arial"/>
-          <w:b/>
-          <w:sz w:val="20"/>
-          <w:szCs w:val="20"/>
-        </w:rPr>
-        <w:t>Challenges</w:t>
-      </w:r>
     </w:p>
     <w:sectPr>
       <w:footerReference w:type="default" r:id="rId8"/>
@@ -6076,7 +6052,7 @@
 </file>
 
 <file path=customXml/itemProps1.xml><?xml version="1.0" encoding="utf-8"?>
-<ds:datastoreItem xmlns:ds="http://schemas.openxmlformats.org/officeDocument/2006/customXml" ds:itemID="{DCE0A57B-5865-40A9-8BBC-5D4C24B7682B}">
+<ds:datastoreItem xmlns:ds="http://schemas.openxmlformats.org/officeDocument/2006/customXml" ds:itemID="{33161859-3DF5-4DAE-A4B2-CA895C304333}">
   <ds:schemaRefs>
     <ds:schemaRef ds:uri="http://schemas.openxmlformats.org/officeDocument/2006/bibliography"/>
   </ds:schemaRefs>

</xml_diff>